<commit_message>
optimizacion de codigo y agregacion de properties, generacion de documentacion, empezando a meter logs
</commit_message>
<xml_diff>
--- a/doc/GeneradorReglasDrools.docx
+++ b/doc/GeneradorReglasDrools.docx
@@ -2499,47 +2499,7 @@
           <w:szCs w:val="21"/>
           <w:lang w:eastAsia="es-MX"/>
         </w:rPr>
-        <w:t>/* D</w:t>
-      </w:r>
-      <w:r>
-        <w:rPr>
-          <w:rFonts w:ascii="Consolas" w:eastAsia="Times New Roman" w:hAnsi="Consolas" w:cs="Times New Roman"/>
-          <w:color w:val="CCCCCC"/>
-          <w:sz w:val="21"/>
-          <w:szCs w:val="21"/>
-          <w:lang w:eastAsia="es-MX"/>
-        </w:rPr>
-        <w:t>D</w:t>
-      </w:r>
-      <w:r>
-        <w:rPr>
-          <w:rFonts w:ascii="Consolas" w:eastAsia="Times New Roman" w:hAnsi="Consolas" w:cs="Times New Roman"/>
-          <w:color w:val="CCCCCC"/>
-          <w:sz w:val="21"/>
-          <w:szCs w:val="21"/>
-          <w:lang w:eastAsia="es-MX"/>
-        </w:rPr>
-        <w:t>L son aquellas palabras (inicios de query) que su tipo de SQL será D</w:t>
-      </w:r>
-      <w:r>
-        <w:rPr>
-          <w:rFonts w:ascii="Consolas" w:eastAsia="Times New Roman" w:hAnsi="Consolas" w:cs="Times New Roman"/>
-          <w:color w:val="CCCCCC"/>
-          <w:sz w:val="21"/>
-          <w:szCs w:val="21"/>
-          <w:lang w:eastAsia="es-MX"/>
-        </w:rPr>
-        <w:t>D</w:t>
-      </w:r>
-      <w:r>
-        <w:rPr>
-          <w:rFonts w:ascii="Consolas" w:eastAsia="Times New Roman" w:hAnsi="Consolas" w:cs="Times New Roman"/>
-          <w:color w:val="CCCCCC"/>
-          <w:sz w:val="21"/>
-          <w:szCs w:val="21"/>
-          <w:lang w:eastAsia="es-MX"/>
-        </w:rPr>
-        <w:t>L */</w:t>
+        <w:t>/* DDL son aquellas palabras (inicios de query) que su tipo de SQL será DDL */</w:t>
       </w:r>
     </w:p>
     <w:p>
@@ -2790,47 +2750,7 @@
           <w:szCs w:val="21"/>
           <w:lang w:eastAsia="es-MX"/>
         </w:rPr>
-        <w:t xml:space="preserve">/* </w:t>
-      </w:r>
-      <w:r>
-        <w:rPr>
-          <w:rFonts w:ascii="Consolas" w:eastAsia="Times New Roman" w:hAnsi="Consolas" w:cs="Times New Roman"/>
-          <w:color w:val="CCCCCC"/>
-          <w:sz w:val="21"/>
-          <w:szCs w:val="21"/>
-          <w:lang w:eastAsia="es-MX"/>
-        </w:rPr>
-        <w:t>SELECT</w:t>
-      </w:r>
-      <w:r>
-        <w:rPr>
-          <w:rFonts w:ascii="Consolas" w:eastAsia="Times New Roman" w:hAnsi="Consolas" w:cs="Times New Roman"/>
-          <w:color w:val="CCCCCC"/>
-          <w:sz w:val="21"/>
-          <w:szCs w:val="21"/>
-          <w:lang w:eastAsia="es-MX"/>
-        </w:rPr>
-        <w:t xml:space="preserve"> son aquellas palabras (inicios de query) que su tipo de SQL será </w:t>
-      </w:r>
-      <w:r>
-        <w:rPr>
-          <w:rFonts w:ascii="Consolas" w:eastAsia="Times New Roman" w:hAnsi="Consolas" w:cs="Times New Roman"/>
-          <w:color w:val="CCCCCC"/>
-          <w:sz w:val="21"/>
-          <w:szCs w:val="21"/>
-          <w:lang w:eastAsia="es-MX"/>
-        </w:rPr>
-        <w:t>SELECT</w:t>
-      </w:r>
-      <w:r>
-        <w:rPr>
-          <w:rFonts w:ascii="Consolas" w:eastAsia="Times New Roman" w:hAnsi="Consolas" w:cs="Times New Roman"/>
-          <w:color w:val="CCCCCC"/>
-          <w:sz w:val="21"/>
-          <w:szCs w:val="21"/>
-          <w:lang w:eastAsia="es-MX"/>
-        </w:rPr>
-        <w:t xml:space="preserve"> */</w:t>
+        <w:t>/* SELECT son aquellas palabras (inicios de query) que su tipo de SQL será SELECT */</w:t>
       </w:r>
     </w:p>
     <w:p>
@@ -2995,47 +2915,7 @@
           <w:szCs w:val="21"/>
           <w:lang w:eastAsia="es-MX"/>
         </w:rPr>
-        <w:t xml:space="preserve">/* </w:t>
-      </w:r>
-      <w:r>
-        <w:rPr>
-          <w:rFonts w:ascii="Consolas" w:eastAsia="Times New Roman" w:hAnsi="Consolas" w:cs="Times New Roman"/>
-          <w:color w:val="CCCCCC"/>
-          <w:sz w:val="21"/>
-          <w:szCs w:val="21"/>
-          <w:lang w:eastAsia="es-MX"/>
-        </w:rPr>
-        <w:t xml:space="preserve">EndParam </w:t>
-      </w:r>
-      <w:r>
-        <w:rPr>
-          <w:rFonts w:ascii="Consolas" w:eastAsia="Times New Roman" w:hAnsi="Consolas" w:cs="Times New Roman"/>
-          <w:color w:val="CCCCCC"/>
-          <w:sz w:val="21"/>
-          <w:szCs w:val="21"/>
-          <w:lang w:eastAsia="es-MX"/>
-        </w:rPr>
-        <w:t xml:space="preserve">son </w:t>
-      </w:r>
-      <w:r>
-        <w:rPr>
-          <w:rFonts w:ascii="Consolas" w:eastAsia="Times New Roman" w:hAnsi="Consolas" w:cs="Times New Roman"/>
-          <w:color w:val="CCCCCC"/>
-          <w:sz w:val="21"/>
-          <w:szCs w:val="21"/>
-          <w:lang w:eastAsia="es-MX"/>
-        </w:rPr>
-        <w:t xml:space="preserve">aquellos caracteres en los que posiblemente terminara un parámetro, por ejemplo: </w:t>
-      </w:r>
-      <w:r>
-        <w:rPr>
-          <w:rFonts w:ascii="Consolas" w:eastAsia="Times New Roman" w:hAnsi="Consolas" w:cs="Times New Roman"/>
-          <w:color w:val="CCCCCC"/>
-          <w:sz w:val="21"/>
-          <w:szCs w:val="21"/>
-          <w:lang w:eastAsia="es-MX"/>
-        </w:rPr>
-        <w:t xml:space="preserve"> </w:t>
+        <w:t xml:space="preserve">/* EndParam son aquellos caracteres en los que posiblemente terminara un parámetro, por ejemplo:  </w:t>
       </w:r>
       <w:r>
         <w:rPr>
@@ -3055,17 +2935,7 @@
           <w:szCs w:val="21"/>
           <w:lang w:eastAsia="es-MX"/>
         </w:rPr>
-        <w:t>)</w:t>
-      </w:r>
-      <w:r>
-        <w:rPr>
-          <w:rFonts w:ascii="Consolas" w:eastAsia="Times New Roman" w:hAnsi="Consolas" w:cs="Times New Roman"/>
-          <w:color w:val="CCCCCC"/>
-          <w:sz w:val="21"/>
-          <w:szCs w:val="21"/>
-          <w:lang w:eastAsia="es-MX"/>
-        </w:rPr>
-        <w:t>*/</w:t>
+        <w:t>)*/</w:t>
       </w:r>
     </w:p>
     <w:p>
@@ -3474,9 +3344,23 @@
     </w:p>
     <w:p>
       <w:pPr>
+        <w:rPr>
+          <w:rFonts w:asciiTheme="majorHAnsi" w:eastAsiaTheme="majorEastAsia" w:hAnsiTheme="majorHAnsi" w:cstheme="majorBidi"/>
+          <w:color w:val="2E74B5" w:themeColor="accent1" w:themeShade="BF"/>
+          <w:sz w:val="32"/>
+          <w:szCs w:val="32"/>
+        </w:rPr>
+      </w:pPr>
+      <w:r>
+        <w:br w:type="page"/>
+      </w:r>
+    </w:p>
+    <w:p>
+      <w:pPr>
         <w:pStyle w:val="Ttulo1"/>
       </w:pPr>
       <w:r>
+        <w:lastRenderedPageBreak/>
         <w:t>Posibles errores</w:t>
       </w:r>
     </w:p>
@@ -3532,7 +3416,6 @@
           <w:highlight w:val="yellow"/>
           <w:lang w:eastAsia="es-MX"/>
         </w:rPr>
-        <w:lastRenderedPageBreak/>
         <w:t>NO HAY PARAMETRO ESTABLECIDO EN LAS CONSTANTES [ @date'),@date' ] &lt;=</w:t>
       </w:r>
     </w:p>
@@ -3624,6 +3507,7 @@
       <w:r>
         <w:rPr>
           <w:rFonts w:ascii="Consolas" w:eastAsia="Times New Roman" w:hAnsi="Consolas" w:cs="Times New Roman"/>
+          <w:noProof/>
           <w:sz w:val="21"/>
           <w:szCs w:val="21"/>
           <w:lang w:eastAsia="es-MX"/>
@@ -3715,6 +3599,7 @@
       <w:r>
         <w:rPr>
           <w:rFonts w:ascii="Consolas" w:eastAsia="Times New Roman" w:hAnsi="Consolas" w:cs="Times New Roman"/>
+          <w:noProof/>
           <w:sz w:val="21"/>
           <w:szCs w:val="21"/>
           <w:lang w:eastAsia="es-MX"/>
@@ -3816,10 +3701,12 @@
       <w:r>
         <w:rPr>
           <w:rFonts w:ascii="Consolas" w:eastAsia="Times New Roman" w:hAnsi="Consolas" w:cs="Times New Roman"/>
-          <w:sz w:val="21"/>
-          <w:szCs w:val="21"/>
-          <w:lang w:eastAsia="es-MX"/>
-        </w:rPr>
+          <w:noProof/>
+          <w:sz w:val="21"/>
+          <w:szCs w:val="21"/>
+          <w:lang w:eastAsia="es-MX"/>
+        </w:rPr>
+        <w:lastRenderedPageBreak/>
         <w:drawing>
           <wp:inline distT="0" distB="0" distL="0" distR="0" wp14:anchorId="19662549" wp14:editId="453B7374">
             <wp:extent cx="4692650" cy="1197852"/>
@@ -3888,6 +3775,7 @@
       <w:r>
         <w:rPr>
           <w:rFonts w:ascii="Consolas" w:eastAsia="Times New Roman" w:hAnsi="Consolas" w:cs="Times New Roman"/>
+          <w:noProof/>
           <w:sz w:val="21"/>
           <w:szCs w:val="21"/>
           <w:lang w:eastAsia="es-MX"/>
@@ -4027,6 +3915,7 @@
       <w:r>
         <w:rPr>
           <w:rFonts w:ascii="Consolas" w:eastAsia="Times New Roman" w:hAnsi="Consolas" w:cs="Times New Roman"/>
+          <w:noProof/>
           <w:sz w:val="21"/>
           <w:szCs w:val="21"/>
           <w:lang w:eastAsia="es-MX"/>
@@ -4158,7 +4047,7 @@
         <w:rPr>
           <w:lang w:eastAsia="es-MX"/>
         </w:rPr>
-        <w:t>2 -&gt; Genera el archivo con la sintaxis esperada  a partir de copiar los datos del Excel</w:t>
+        <w:t>2 -&gt; Genera el archivo con la sintaxis esperada a partir de copiar los datos del Excel</w:t>
       </w:r>
     </w:p>
     <w:p>
@@ -4172,7 +4061,37 @@
         <w:rPr>
           <w:lang w:eastAsia="es-MX"/>
         </w:rPr>
-        <w:t xml:space="preserve">3 -&gt; Genera el archivo con la sintaxis esperada y posterior genera las reglas de querys este paso es el mas completo </w:t>
+        <w:t>3 -&gt; Genera el archivo con la sintaxis esperada y posterior genera las reglas de querys</w:t>
+      </w:r>
+      <w:r>
+        <w:rPr>
+          <w:lang w:eastAsia="es-MX"/>
+        </w:rPr>
+        <w:t xml:space="preserve"> (</w:t>
+      </w:r>
+      <w:r>
+        <w:rPr>
+          <w:lang w:eastAsia="es-MX"/>
+        </w:rPr>
+        <w:t xml:space="preserve">este paso es el </w:t>
+      </w:r>
+      <w:r>
+        <w:rPr>
+          <w:lang w:eastAsia="es-MX"/>
+        </w:rPr>
+        <w:t>más</w:t>
+      </w:r>
+      <w:r>
+        <w:rPr>
+          <w:lang w:eastAsia="es-MX"/>
+        </w:rPr>
+        <w:t xml:space="preserve"> completo</w:t>
+      </w:r>
+      <w:r>
+        <w:rPr>
+          <w:lang w:eastAsia="es-MX"/>
+        </w:rPr>
+        <w:t>)</w:t>
       </w:r>
     </w:p>
     <w:p>
@@ -4211,6 +4130,7 @@
       </w:pPr>
       <w:r>
         <w:rPr>
+          <w:noProof/>
           <w:lang w:eastAsia="es-MX"/>
         </w:rPr>
         <w:drawing>
@@ -4274,15 +4194,14 @@
           <w:lang w:eastAsia="es-MX"/>
         </w:rPr>
         <w:lastRenderedPageBreak/>
-        <w:t>Forma generalizada de como funciona</w:t>
-      </w:r>
-    </w:p>
-    <w:p>
-      <w:pPr>
-        <w:rPr>
-          <w:lang w:eastAsia="es-MX"/>
-        </w:rPr>
-      </w:pPr>
+        <w:t>Selección 1</w:t>
+      </w:r>
+      <w:r>
+        <w:rPr>
+          <w:lang w:eastAsia="es-MX"/>
+        </w:rPr>
+        <w:br/>
+      </w:r>
       <w:r>
         <w:rPr>
           <w:lang w:eastAsia="es-MX"/>
@@ -4340,6 +4259,7 @@
       </w:pPr>
       <w:r>
         <w:rPr>
+          <w:noProof/>
           <w:lang w:eastAsia="es-MX"/>
         </w:rPr>
         <w:drawing>
@@ -4399,6 +4319,7 @@
       </w:r>
       <w:r>
         <w:rPr>
+          <w:noProof/>
           <w:lang w:eastAsia="es-MX"/>
         </w:rPr>
         <w:drawing>
@@ -4454,6 +4375,13 @@
         <w:rPr>
           <w:lang w:eastAsia="es-MX"/>
         </w:rPr>
+        <w:t>el cual puede ser yml o drl, la diferencia es que con el yml se agregan 4( )&lt;espacios&gt; al incio de cada línea y con drl, no agrega ninguna espacio.</w:t>
+      </w:r>
+      <w:r>
+        <w:rPr>
+          <w:noProof/>
+          <w:lang w:eastAsia="es-MX"/>
+        </w:rPr>
         <w:drawing>
           <wp:inline distT="0" distB="0" distL="0" distR="0" wp14:anchorId="09D491C5" wp14:editId="1F357243">
             <wp:extent cx="5612130" cy="732155"/>
@@ -4511,6 +4439,7 @@
       </w:r>
       <w:r>
         <w:rPr>
+          <w:noProof/>
           <w:lang w:eastAsia="es-MX"/>
         </w:rPr>
         <w:drawing>
@@ -4560,17 +4489,30 @@
         <w:rPr>
           <w:lang w:eastAsia="es-MX"/>
         </w:rPr>
-        <w:t>Una vez haya concluido nos mostrara la ruta donde tenemos nuestro archivo creado (al presionar cualquier tecla abrirá dicho archivo)</w:t>
-      </w:r>
-    </w:p>
-    <w:p>
-      <w:pPr>
-        <w:rPr>
-          <w:lang w:eastAsia="es-MX"/>
-        </w:rPr>
-      </w:pPr>
-      <w:r>
-        <w:rPr>
+        <w:t xml:space="preserve">Una vez haya concluido nos </w:t>
+      </w:r>
+      <w:r>
+        <w:rPr>
+          <w:lang w:eastAsia="es-MX"/>
+        </w:rPr>
+        <w:t>mostrará</w:t>
+      </w:r>
+      <w:r>
+        <w:rPr>
+          <w:lang w:eastAsia="es-MX"/>
+        </w:rPr>
+        <w:t xml:space="preserve"> la ruta donde tenemos nuestro archivo creado (al presionar cualquier tecla abrirá dicho archivo)</w:t>
+      </w:r>
+    </w:p>
+    <w:p>
+      <w:pPr>
+        <w:rPr>
+          <w:lang w:eastAsia="es-MX"/>
+        </w:rPr>
+      </w:pPr>
+      <w:r>
+        <w:rPr>
+          <w:noProof/>
           <w:lang w:eastAsia="es-MX"/>
         </w:rPr>
         <w:drawing>
@@ -4635,6 +4577,12 @@
           <w:lang w:eastAsia="es-MX"/>
         </w:rPr>
       </w:pPr>
+      <w:r>
+        <w:rPr>
+          <w:lang w:eastAsia="es-MX"/>
+        </w:rPr>
+        <w:br w:type="page"/>
+      </w:r>
     </w:p>
     <w:p>
       <w:pPr>
@@ -4647,44 +4595,68 @@
         <w:rPr>
           <w:lang w:eastAsia="es-MX"/>
         </w:rPr>
+        <w:lastRenderedPageBreak/>
         <w:t>Resultados</w:t>
       </w:r>
     </w:p>
     <w:p>
       <w:pPr>
         <w:rPr>
-          <w:lang w:eastAsia="es-MX"/>
-        </w:rPr>
-      </w:pPr>
-    </w:p>
-    <w:p>
-      <w:pPr>
-        <w:rPr>
-          <w:lang w:eastAsia="es-MX"/>
-        </w:rPr>
-      </w:pPr>
-      <w:r>
-        <w:rPr>
-          <w:lang w:eastAsia="es-MX"/>
-        </w:rPr>
-        <w:br w:type="page"/>
-      </w:r>
-    </w:p>
-    <w:p>
-      <w:pPr>
-        <w:rPr>
-          <w:lang w:eastAsia="es-MX"/>
-        </w:rPr>
-      </w:pPr>
-    </w:p>
-    <w:p>
-      <w:pPr>
-        <w:rPr>
-          <w:lang w:eastAsia="es-MX"/>
-        </w:rPr>
-      </w:pPr>
-      <w:r>
-        <w:rPr>
+          <w:rFonts w:ascii="Agency FB" w:hAnsi="Agency FB"/>
+          <w:sz w:val="18"/>
+          <w:szCs w:val="18"/>
+          <w:lang w:eastAsia="es-MX"/>
+        </w:rPr>
+      </w:pPr>
+      <w:r>
+        <w:rPr>
+          <w:lang w:eastAsia="es-MX"/>
+        </w:rPr>
+        <w:t xml:space="preserve">    </w:t>
+      </w:r>
+      <w:r>
+        <w:rPr>
+          <w:rFonts w:ascii="Agency FB" w:hAnsi="Agency FB"/>
+          <w:sz w:val="18"/>
+          <w:szCs w:val="18"/>
+          <w:lang w:eastAsia="es-MX"/>
+        </w:rPr>
+        <w:t>//#################################################################################################################################################</w:t>
+      </w:r>
+    </w:p>
+    <w:p>
+      <w:pPr>
+        <w:rPr>
+          <w:rFonts w:ascii="Agency FB" w:hAnsi="Agency FB"/>
+          <w:sz w:val="18"/>
+          <w:szCs w:val="18"/>
+          <w:lang w:eastAsia="es-MX"/>
+        </w:rPr>
+      </w:pPr>
+      <w:r>
+        <w:rPr>
+          <w:rFonts w:ascii="Agency FB" w:hAnsi="Agency FB"/>
+          <w:sz w:val="18"/>
+          <w:szCs w:val="18"/>
+          <w:lang w:eastAsia="es-MX"/>
+        </w:rPr>
+        <w:t xml:space="preserve">    //################################################### 5 minutos #########################################################################</w:t>
+      </w:r>
+    </w:p>
+    <w:p>
+      <w:pPr>
+        <w:rPr>
+          <w:rFonts w:ascii="Agency FB" w:hAnsi="Agency FB"/>
+          <w:sz w:val="18"/>
+          <w:szCs w:val="18"/>
+          <w:lang w:eastAsia="es-MX"/>
+        </w:rPr>
+      </w:pPr>
+      <w:r>
+        <w:rPr>
+          <w:rFonts w:ascii="Agency FB" w:hAnsi="Agency FB"/>
+          <w:sz w:val="18"/>
+          <w:szCs w:val="18"/>
           <w:lang w:eastAsia="es-MX"/>
         </w:rPr>
         <w:t xml:space="preserve">    //#################################################################################################################################################</w:t>
@@ -4693,37 +4665,17 @@
     <w:p>
       <w:pPr>
         <w:rPr>
-          <w:lang w:eastAsia="es-MX"/>
-        </w:rPr>
-      </w:pPr>
-      <w:r>
-        <w:rPr>
-          <w:lang w:eastAsia="es-MX"/>
-        </w:rPr>
-        <w:t xml:space="preserve">    //################################################### 5 minutos #########################################################################</w:t>
-      </w:r>
-    </w:p>
-    <w:p>
-      <w:pPr>
-        <w:rPr>
-          <w:lang w:eastAsia="es-MX"/>
-        </w:rPr>
-      </w:pPr>
-      <w:r>
-        <w:rPr>
-          <w:lang w:eastAsia="es-MX"/>
-        </w:rPr>
-        <w:t xml:space="preserve">    //#################################################################################################################################################</w:t>
-      </w:r>
-    </w:p>
-    <w:p>
-      <w:pPr>
-        <w:rPr>
-          <w:lang w:eastAsia="es-MX"/>
-        </w:rPr>
-      </w:pPr>
-      <w:r>
-        <w:rPr>
+          <w:rFonts w:ascii="Agency FB" w:hAnsi="Agency FB"/>
+          <w:sz w:val="18"/>
+          <w:szCs w:val="18"/>
+          <w:lang w:eastAsia="es-MX"/>
+        </w:rPr>
+      </w:pPr>
+      <w:r>
+        <w:rPr>
+          <w:rFonts w:ascii="Agency FB" w:hAnsi="Agency FB"/>
+          <w:sz w:val="18"/>
+          <w:szCs w:val="18"/>
           <w:lang w:eastAsia="es-MX"/>
         </w:rPr>
         <w:t xml:space="preserve">    </w:t>
@@ -4732,11 +4684,17 @@
     <w:p>
       <w:pPr>
         <w:rPr>
-          <w:lang w:eastAsia="es-MX"/>
-        </w:rPr>
-      </w:pPr>
-      <w:r>
-        <w:rPr>
+          <w:rFonts w:ascii="Agency FB" w:hAnsi="Agency FB"/>
+          <w:sz w:val="18"/>
+          <w:szCs w:val="18"/>
+          <w:lang w:eastAsia="es-MX"/>
+        </w:rPr>
+      </w:pPr>
+      <w:r>
+        <w:rPr>
+          <w:rFonts w:ascii="Agency FB" w:hAnsi="Agency FB"/>
+          <w:sz w:val="18"/>
+          <w:szCs w:val="18"/>
           <w:lang w:eastAsia="es-MX"/>
         </w:rPr>
         <w:t xml:space="preserve">    </w:t>
@@ -4745,11 +4703,17 @@
     <w:p>
       <w:pPr>
         <w:rPr>
-          <w:lang w:eastAsia="es-MX"/>
-        </w:rPr>
-      </w:pPr>
-      <w:r>
-        <w:rPr>
+          <w:rFonts w:ascii="Agency FB" w:hAnsi="Agency FB"/>
+          <w:sz w:val="18"/>
+          <w:szCs w:val="18"/>
+          <w:lang w:eastAsia="es-MX"/>
+        </w:rPr>
+      </w:pPr>
+      <w:r>
+        <w:rPr>
+          <w:rFonts w:ascii="Agency FB" w:hAnsi="Agency FB"/>
+          <w:sz w:val="18"/>
+          <w:szCs w:val="18"/>
           <w:lang w:eastAsia="es-MX"/>
         </w:rPr>
         <w:t xml:space="preserve">    </w:t>
@@ -4758,18 +4722,27 @@
     <w:p>
       <w:pPr>
         <w:rPr>
-          <w:lang w:eastAsia="es-MX"/>
-        </w:rPr>
-      </w:pPr>
-    </w:p>
-    <w:p>
-      <w:pPr>
-        <w:rPr>
-          <w:lang w:eastAsia="es-MX"/>
-        </w:rPr>
-      </w:pPr>
-      <w:r>
-        <w:rPr>
+          <w:rFonts w:ascii="Agency FB" w:hAnsi="Agency FB"/>
+          <w:sz w:val="18"/>
+          <w:szCs w:val="18"/>
+          <w:lang w:eastAsia="es-MX"/>
+        </w:rPr>
+      </w:pPr>
+    </w:p>
+    <w:p>
+      <w:pPr>
+        <w:rPr>
+          <w:rFonts w:ascii="Agency FB" w:hAnsi="Agency FB"/>
+          <w:sz w:val="18"/>
+          <w:szCs w:val="18"/>
+          <w:lang w:eastAsia="es-MX"/>
+        </w:rPr>
+      </w:pPr>
+      <w:r>
+        <w:rPr>
+          <w:rFonts w:ascii="Agency FB" w:hAnsi="Agency FB"/>
+          <w:sz w:val="18"/>
+          <w:szCs w:val="18"/>
           <w:lang w:eastAsia="es-MX"/>
         </w:rPr>
         <w:t xml:space="preserve">    //*********************************************** PASO 1 - Sub 1.15 - 5 minutos ***********************************************</w:t>
@@ -4778,11 +4751,17 @@
     <w:p>
       <w:pPr>
         <w:rPr>
-          <w:lang w:eastAsia="es-MX"/>
-        </w:rPr>
-      </w:pPr>
-      <w:r>
-        <w:rPr>
+          <w:rFonts w:ascii="Agency FB" w:hAnsi="Agency FB"/>
+          <w:sz w:val="18"/>
+          <w:szCs w:val="18"/>
+          <w:lang w:eastAsia="es-MX"/>
+        </w:rPr>
+      </w:pPr>
+      <w:r>
+        <w:rPr>
+          <w:rFonts w:ascii="Agency FB" w:hAnsi="Agency FB"/>
+          <w:sz w:val="18"/>
+          <w:szCs w:val="18"/>
           <w:lang w:eastAsia="es-MX"/>
         </w:rPr>
         <w:t xml:space="preserve">    </w:t>
@@ -4791,11 +4770,17 @@
     <w:p>
       <w:pPr>
         <w:rPr>
-          <w:lang w:eastAsia="es-MX"/>
-        </w:rPr>
-      </w:pPr>
-      <w:r>
-        <w:rPr>
+          <w:rFonts w:ascii="Agency FB" w:hAnsi="Agency FB"/>
+          <w:sz w:val="18"/>
+          <w:szCs w:val="18"/>
+          <w:lang w:eastAsia="es-MX"/>
+        </w:rPr>
+      </w:pPr>
+      <w:r>
+        <w:rPr>
+          <w:rFonts w:ascii="Agency FB" w:hAnsi="Agency FB"/>
+          <w:sz w:val="18"/>
+          <w:szCs w:val="18"/>
           <w:lang w:eastAsia="es-MX"/>
         </w:rPr>
         <w:t xml:space="preserve">    rule "interfaces-Step1-SubStep1_15"</w:t>
@@ -4804,11 +4789,17 @@
     <w:p>
       <w:pPr>
         <w:rPr>
-          <w:lang w:eastAsia="es-MX"/>
-        </w:rPr>
-      </w:pPr>
-      <w:r>
-        <w:rPr>
+          <w:rFonts w:ascii="Agency FB" w:hAnsi="Agency FB"/>
+          <w:sz w:val="18"/>
+          <w:szCs w:val="18"/>
+          <w:lang w:eastAsia="es-MX"/>
+        </w:rPr>
+      </w:pPr>
+      <w:r>
+        <w:rPr>
+          <w:rFonts w:ascii="Agency FB" w:hAnsi="Agency FB"/>
+          <w:sz w:val="18"/>
+          <w:szCs w:val="18"/>
           <w:lang w:eastAsia="es-MX"/>
         </w:rPr>
         <w:t xml:space="preserve">    agenda-group "UNINET"</w:t>
@@ -4817,17 +4808,26 @@
     <w:p>
       <w:pPr>
         <w:rPr>
-          <w:lang w:eastAsia="es-MX"/>
-        </w:rPr>
-      </w:pPr>
-      <w:r>
-        <w:rPr>
+          <w:rFonts w:ascii="Agency FB" w:hAnsi="Agency FB"/>
+          <w:sz w:val="18"/>
+          <w:szCs w:val="18"/>
+          <w:lang w:eastAsia="es-MX"/>
+        </w:rPr>
+      </w:pPr>
+      <w:r>
+        <w:rPr>
+          <w:rFonts w:ascii="Agency FB" w:hAnsi="Agency FB"/>
+          <w:sz w:val="18"/>
+          <w:szCs w:val="18"/>
           <w:lang w:eastAsia="es-MX"/>
         </w:rPr>
         <w:t xml:space="preserve">    </w:t>
       </w:r>
       <w:r>
         <w:rPr>
+          <w:rFonts w:ascii="Agency FB" w:hAnsi="Agency FB"/>
+          <w:sz w:val="18"/>
+          <w:szCs w:val="18"/>
           <w:lang w:eastAsia="es-MX"/>
         </w:rPr>
         <w:tab/>
@@ -4837,23 +4837,35 @@
     <w:p>
       <w:pPr>
         <w:rPr>
-          <w:lang w:eastAsia="es-MX"/>
-        </w:rPr>
-      </w:pPr>
-      <w:r>
-        <w:rPr>
+          <w:rFonts w:ascii="Agency FB" w:hAnsi="Agency FB"/>
+          <w:sz w:val="18"/>
+          <w:szCs w:val="18"/>
+          <w:lang w:eastAsia="es-MX"/>
+        </w:rPr>
+      </w:pPr>
+      <w:r>
+        <w:rPr>
+          <w:rFonts w:ascii="Agency FB" w:hAnsi="Agency FB"/>
+          <w:sz w:val="18"/>
+          <w:szCs w:val="18"/>
           <w:lang w:eastAsia="es-MX"/>
         </w:rPr>
         <w:t xml:space="preserve">    </w:t>
       </w:r>
       <w:r>
         <w:rPr>
+          <w:rFonts w:ascii="Agency FB" w:hAnsi="Agency FB"/>
+          <w:sz w:val="18"/>
+          <w:szCs w:val="18"/>
           <w:lang w:eastAsia="es-MX"/>
         </w:rPr>
         <w:tab/>
       </w:r>
       <w:r>
         <w:rPr>
+          <w:rFonts w:ascii="Agency FB" w:hAnsi="Agency FB"/>
+          <w:sz w:val="18"/>
+          <w:szCs w:val="18"/>
           <w:lang w:eastAsia="es-MX"/>
         </w:rPr>
         <w:tab/>
@@ -4863,11 +4875,17 @@
     <w:p>
       <w:pPr>
         <w:rPr>
-          <w:lang w:eastAsia="es-MX"/>
-        </w:rPr>
-      </w:pPr>
-      <w:r>
-        <w:rPr>
+          <w:rFonts w:ascii="Agency FB" w:hAnsi="Agency FB"/>
+          <w:sz w:val="18"/>
+          <w:szCs w:val="18"/>
+          <w:lang w:eastAsia="es-MX"/>
+        </w:rPr>
+      </w:pPr>
+      <w:r>
+        <w:rPr>
+          <w:rFonts w:ascii="Agency FB" w:hAnsi="Agency FB"/>
+          <w:sz w:val="18"/>
+          <w:szCs w:val="18"/>
           <w:lang w:eastAsia="es-MX"/>
         </w:rPr>
         <w:t xml:space="preserve">                               $esquema: get("params").get("esquema"),</w:t>
@@ -4876,11 +4894,17 @@
     <w:p>
       <w:pPr>
         <w:rPr>
-          <w:lang w:eastAsia="es-MX"/>
-        </w:rPr>
-      </w:pPr>
-      <w:r>
-        <w:rPr>
+          <w:rFonts w:ascii="Agency FB" w:hAnsi="Agency FB"/>
+          <w:sz w:val="18"/>
+          <w:szCs w:val="18"/>
+          <w:lang w:eastAsia="es-MX"/>
+        </w:rPr>
+      </w:pPr>
+      <w:r>
+        <w:rPr>
+          <w:rFonts w:ascii="Agency FB" w:hAnsi="Agency FB"/>
+          <w:sz w:val="18"/>
+          <w:szCs w:val="18"/>
           <w:lang w:eastAsia="es-MX"/>
         </w:rPr>
         <w:t xml:space="preserve">    </w:t>
@@ -4889,35 +4913,53 @@
     <w:p>
       <w:pPr>
         <w:rPr>
-          <w:lang w:eastAsia="es-MX"/>
-        </w:rPr>
-      </w:pPr>
-      <w:r>
-        <w:rPr>
+          <w:rFonts w:ascii="Agency FB" w:hAnsi="Agency FB"/>
+          <w:sz w:val="18"/>
+          <w:szCs w:val="18"/>
+          <w:lang w:eastAsia="es-MX"/>
+        </w:rPr>
+      </w:pPr>
+      <w:r>
+        <w:rPr>
+          <w:rFonts w:ascii="Agency FB" w:hAnsi="Agency FB"/>
+          <w:sz w:val="18"/>
+          <w:szCs w:val="18"/>
           <w:lang w:eastAsia="es-MX"/>
         </w:rPr>
         <w:t xml:space="preserve">    </w:t>
       </w:r>
       <w:r>
         <w:rPr>
+          <w:rFonts w:ascii="Agency FB" w:hAnsi="Agency FB"/>
+          <w:sz w:val="18"/>
+          <w:szCs w:val="18"/>
           <w:lang w:eastAsia="es-MX"/>
         </w:rPr>
         <w:tab/>
       </w:r>
       <w:r>
         <w:rPr>
+          <w:rFonts w:ascii="Agency FB" w:hAnsi="Agency FB"/>
+          <w:sz w:val="18"/>
+          <w:szCs w:val="18"/>
           <w:lang w:eastAsia="es-MX"/>
         </w:rPr>
         <w:tab/>
       </w:r>
       <w:r>
         <w:rPr>
+          <w:rFonts w:ascii="Agency FB" w:hAnsi="Agency FB"/>
+          <w:sz w:val="18"/>
+          <w:szCs w:val="18"/>
           <w:lang w:eastAsia="es-MX"/>
         </w:rPr>
         <w:tab/>
       </w:r>
       <w:r>
         <w:rPr>
+          <w:rFonts w:ascii="Agency FB" w:hAnsi="Agency FB"/>
+          <w:sz w:val="18"/>
+          <w:szCs w:val="18"/>
           <w:lang w:eastAsia="es-MX"/>
         </w:rPr>
         <w:tab/>
@@ -4927,35 +4969,53 @@
     <w:p>
       <w:pPr>
         <w:rPr>
-          <w:lang w:eastAsia="es-MX"/>
-        </w:rPr>
-      </w:pPr>
-      <w:r>
-        <w:rPr>
+          <w:rFonts w:ascii="Agency FB" w:hAnsi="Agency FB"/>
+          <w:sz w:val="18"/>
+          <w:szCs w:val="18"/>
+          <w:lang w:eastAsia="es-MX"/>
+        </w:rPr>
+      </w:pPr>
+      <w:r>
+        <w:rPr>
+          <w:rFonts w:ascii="Agency FB" w:hAnsi="Agency FB"/>
+          <w:sz w:val="18"/>
+          <w:szCs w:val="18"/>
           <w:lang w:eastAsia="es-MX"/>
         </w:rPr>
         <w:t xml:space="preserve">    </w:t>
       </w:r>
       <w:r>
         <w:rPr>
+          <w:rFonts w:ascii="Agency FB" w:hAnsi="Agency FB"/>
+          <w:sz w:val="18"/>
+          <w:szCs w:val="18"/>
           <w:lang w:eastAsia="es-MX"/>
         </w:rPr>
         <w:tab/>
       </w:r>
       <w:r>
         <w:rPr>
+          <w:rFonts w:ascii="Agency FB" w:hAnsi="Agency FB"/>
+          <w:sz w:val="18"/>
+          <w:szCs w:val="18"/>
           <w:lang w:eastAsia="es-MX"/>
         </w:rPr>
         <w:tab/>
       </w:r>
       <w:r>
         <w:rPr>
+          <w:rFonts w:ascii="Agency FB" w:hAnsi="Agency FB"/>
+          <w:sz w:val="18"/>
+          <w:szCs w:val="18"/>
           <w:lang w:eastAsia="es-MX"/>
         </w:rPr>
         <w:tab/>
       </w:r>
       <w:r>
         <w:rPr>
+          <w:rFonts w:ascii="Agency FB" w:hAnsi="Agency FB"/>
+          <w:sz w:val="18"/>
+          <w:szCs w:val="18"/>
           <w:lang w:eastAsia="es-MX"/>
         </w:rPr>
         <w:tab/>
@@ -4965,35 +5025,53 @@
     <w:p>
       <w:pPr>
         <w:rPr>
-          <w:lang w:eastAsia="es-MX"/>
-        </w:rPr>
-      </w:pPr>
-      <w:r>
-        <w:rPr>
+          <w:rFonts w:ascii="Agency FB" w:hAnsi="Agency FB"/>
+          <w:sz w:val="18"/>
+          <w:szCs w:val="18"/>
+          <w:lang w:eastAsia="es-MX"/>
+        </w:rPr>
+      </w:pPr>
+      <w:r>
+        <w:rPr>
+          <w:rFonts w:ascii="Agency FB" w:hAnsi="Agency FB"/>
+          <w:sz w:val="18"/>
+          <w:szCs w:val="18"/>
           <w:lang w:eastAsia="es-MX"/>
         </w:rPr>
         <w:t xml:space="preserve">    </w:t>
       </w:r>
       <w:r>
         <w:rPr>
+          <w:rFonts w:ascii="Agency FB" w:hAnsi="Agency FB"/>
+          <w:sz w:val="18"/>
+          <w:szCs w:val="18"/>
           <w:lang w:eastAsia="es-MX"/>
         </w:rPr>
         <w:tab/>
       </w:r>
       <w:r>
         <w:rPr>
+          <w:rFonts w:ascii="Agency FB" w:hAnsi="Agency FB"/>
+          <w:sz w:val="18"/>
+          <w:szCs w:val="18"/>
           <w:lang w:eastAsia="es-MX"/>
         </w:rPr>
         <w:tab/>
       </w:r>
       <w:r>
         <w:rPr>
+          <w:rFonts w:ascii="Agency FB" w:hAnsi="Agency FB"/>
+          <w:sz w:val="18"/>
+          <w:szCs w:val="18"/>
           <w:lang w:eastAsia="es-MX"/>
         </w:rPr>
         <w:tab/>
       </w:r>
       <w:r>
         <w:rPr>
+          <w:rFonts w:ascii="Agency FB" w:hAnsi="Agency FB"/>
+          <w:sz w:val="18"/>
+          <w:szCs w:val="18"/>
           <w:lang w:eastAsia="es-MX"/>
         </w:rPr>
         <w:tab/>
@@ -5003,17 +5081,26 @@
     <w:p>
       <w:pPr>
         <w:rPr>
-          <w:lang w:eastAsia="es-MX"/>
-        </w:rPr>
-      </w:pPr>
-      <w:r>
-        <w:rPr>
+          <w:rFonts w:ascii="Agency FB" w:hAnsi="Agency FB"/>
+          <w:sz w:val="18"/>
+          <w:szCs w:val="18"/>
+          <w:lang w:eastAsia="es-MX"/>
+        </w:rPr>
+      </w:pPr>
+      <w:r>
+        <w:rPr>
+          <w:rFonts w:ascii="Agency FB" w:hAnsi="Agency FB"/>
+          <w:sz w:val="18"/>
+          <w:szCs w:val="18"/>
           <w:lang w:eastAsia="es-MX"/>
         </w:rPr>
         <w:t xml:space="preserve">    </w:t>
       </w:r>
       <w:r>
         <w:rPr>
+          <w:rFonts w:ascii="Agency FB" w:hAnsi="Agency FB"/>
+          <w:sz w:val="18"/>
+          <w:szCs w:val="18"/>
           <w:lang w:eastAsia="es-MX"/>
         </w:rPr>
         <w:tab/>
@@ -5021,6 +5108,9 @@
       </w:r>
       <w:r>
         <w:rPr>
+          <w:rFonts w:ascii="Agency FB" w:hAnsi="Agency FB"/>
+          <w:sz w:val="18"/>
+          <w:szCs w:val="18"/>
           <w:lang w:eastAsia="es-MX"/>
         </w:rPr>
         <w:tab/>
@@ -5029,11 +5119,17 @@
     <w:p>
       <w:pPr>
         <w:rPr>
-          <w:lang w:eastAsia="es-MX"/>
-        </w:rPr>
-      </w:pPr>
-      <w:r>
-        <w:rPr>
+          <w:rFonts w:ascii="Agency FB" w:hAnsi="Agency FB"/>
+          <w:sz w:val="18"/>
+          <w:szCs w:val="18"/>
+          <w:lang w:eastAsia="es-MX"/>
+        </w:rPr>
+      </w:pPr>
+      <w:r>
+        <w:rPr>
+          <w:rFonts w:ascii="Agency FB" w:hAnsi="Agency FB"/>
+          <w:sz w:val="18"/>
+          <w:szCs w:val="18"/>
           <w:lang w:eastAsia="es-MX"/>
         </w:rPr>
         <w:t xml:space="preserve">    </w:t>
@@ -5042,11 +5138,17 @@
     <w:p>
       <w:pPr>
         <w:rPr>
-          <w:lang w:eastAsia="es-MX"/>
-        </w:rPr>
-      </w:pPr>
-      <w:r>
-        <w:rPr>
+          <w:rFonts w:ascii="Agency FB" w:hAnsi="Agency FB"/>
+          <w:sz w:val="18"/>
+          <w:szCs w:val="18"/>
+          <w:lang w:eastAsia="es-MX"/>
+        </w:rPr>
+      </w:pPr>
+      <w:r>
+        <w:rPr>
+          <w:rFonts w:ascii="Agency FB" w:hAnsi="Agency FB"/>
+          <w:sz w:val="18"/>
+          <w:szCs w:val="18"/>
           <w:lang w:eastAsia="es-MX"/>
         </w:rPr>
         <w:t xml:space="preserve">                    //Se Define Query</w:t>
@@ -5055,31 +5157,46 @@
     <w:p>
       <w:pPr>
         <w:rPr>
-          <w:lang w:eastAsia="es-MX"/>
-        </w:rPr>
-      </w:pPr>
-      <w:r>
-        <w:rPr>
-          <w:lang w:eastAsia="es-MX"/>
-        </w:rPr>
-        <w:t xml:space="preserve">                    String Query = String.format("INSERT OVERWRITE %s.jvm_interfaces_calculos_aux SELECT pui.equipo, pui.ip, pui.ifindex, pui.ifdescription, pui.ifalias, pui.ifspeed, pui.ifhighspeed, pui.proveedor, pui.ifadminstatus,    pui.ifoperstatus, pui.fechaactualizacion,     </w:t>
-      </w:r>
-      <w:r>
-        <w:rPr>
+          <w:rFonts w:ascii="Agency FB" w:hAnsi="Agency FB"/>
+          <w:sz w:val="18"/>
+          <w:szCs w:val="18"/>
+          <w:lang w:eastAsia="es-MX"/>
+        </w:rPr>
+      </w:pPr>
+      <w:r>
+        <w:rPr>
+          <w:rFonts w:ascii="Agency FB" w:hAnsi="Agency FB"/>
+          <w:sz w:val="18"/>
+          <w:szCs w:val="18"/>
+          <w:lang w:eastAsia="es-MX"/>
+        </w:rPr>
+        <w:t xml:space="preserve">                    String Query = String.format("INSERT OVERWRITE %s.jvm_interfaces_calculos_aux SELECT pui.equipo, pui.ip, pui.ifindex, pui.ifdescription, pui.ifalias, pui.ifspeed, pui.ifhighspeed, pui.proveedor, pui.ifadminstatus,    pui.ifoperstatus, pui.fechaactualizacion,     cast(pui.porc_utilizacion_in as float) as porc_utilizacion_in, cast(pui.porc_utilizacion_in_acotado as float) as porc_utilizacion_in_acotado,    cast(puo.porc_utilizacion_out as float) as porc_utilizacion_out, cast(puo.porc_utilizacion_out_acotado as float) as porc_utilizacion_out_acotado,    cast(bui.bps_utilizacion_in as float) as bps_utilizacion_in, cast(bui.bps_utilizacion_in_acotado as float) as bps_utilizacion_in_acotado,    cast(buo.bps_utilizacion_out as float) bps_utilizacion_out, cast(buo.bps_utilizacion_out_acotado as float) as bps_utilizacion_out_acotado,    cast(bui.vol_utilizacion_in as float) as vol_utilizacion_in, cast(buo.vol_utilizacion_out as float) as vol_utilizacion_out,    cast(pdi.porc_descartes_in as float) as porc_descartes_in, cast(pdi.porc_descartes_in_acotado as float) as porc_descartes_in_acotado,    cast(pdo.porc_descartes_out as float) as porc_descartes_out, cast(pdo.porc_descartes_out_acotado as float) as porc_descartes_out_acotado,    cast(pei.porc_errores_in as float) as porc_errores_in, cast(pei.porc_errores_in_acotado as float) as porc_errores_in_acotado,    cast(peo.porc_errores_out as float) as porc_errores_out, cast(peo.porc_errores_out_acotado as float) as porc_errores_out_acotado FROM %s.jvm_interfaces_calc_porc_util_in pui    JOIN %s.jvm_interfaces_calc_porc_util_out puo ON pui.equipo = puo.equipo AND pui.ifdescription = puo.ifdescription AND pui.fechaactualizacion = puo.fechaactualizacion    JOIN %s.jvm_interfaces_calc_bps_util_in bui ON pui.equipo = bui.equipo AND pui.ifdescription = bui.ifdescription AND </w:t>
+      </w:r>
+      <w:r>
+        <w:rPr>
+          <w:rFonts w:ascii="Agency FB" w:hAnsi="Agency FB"/>
+          <w:sz w:val="18"/>
+          <w:szCs w:val="18"/>
           <w:lang w:eastAsia="es-MX"/>
         </w:rPr>
         <w:lastRenderedPageBreak/>
-        <w:t>cast(pui.porc_utilizacion_in as float) as porc_utilizacion_in, cast(pui.porc_utilizacion_in_acotado as float) as porc_utilizacion_in_acotado,    cast(puo.porc_utilizacion_out as float) as porc_utilizacion_out, cast(puo.porc_utilizacion_out_acotado as float) as porc_utilizacion_out_acotado,    cast(bui.bps_utilizacion_in as float) as bps_utilizacion_in, cast(bui.bps_utilizacion_in_acotado as float) as bps_utilizacion_in_acotado,    cast(buo.bps_utilizacion_out as float) bps_utilizacion_out, cast(buo.bps_utilizacion_out_acotado as float) as bps_utilizacion_out_acotado,    cast(bui.vol_utilizacion_in as float) as vol_utilizacion_in, cast(buo.vol_utilizacion_out as float) as vol_utilizacion_out,    cast(pdi.porc_descartes_in as float) as porc_descartes_in, cast(pdi.porc_descartes_in_acotado as float) as porc_descartes_in_acotado,    cast(pdo.porc_descartes_out as float) as porc_descartes_out, cast(pdo.porc_descartes_out_acotado as float) as porc_descartes_out_acotado,    cast(pei.porc_errores_in as float) as porc_errores_in, cast(pei.porc_errores_in_acotado as float) as porc_errores_in_acotado,    cast(peo.porc_errores_out as float) as porc_errores_out, cast(peo.porc_errores_out_acotado as float) as porc_errores_out_acotado FROM %s.jvm_interfaces_calc_porc_util_in pui    JOIN %s.jvm_interfaces_calc_porc_util_out puo ON pui.equipo = puo.equipo AND pui.ifdescription = puo.ifdescription AND pui.fechaactualizacion = puo.fechaactualizacion    JOIN %s.jvm_interfaces_calc_bps_util_in bui ON pui.equipo = bui.equipo AND pui.ifdescription = bui.ifdescription AND pui.fechaactualizacion = bui.fechaactualizacion    JOIN %s.jvm_interfaces_calc_bps_util_out buo ON pui.equipo = buo.equipo AND pui.ifdescription = buo.ifdescription AND pui.fechaactualizacion = buo.fechaactualizacion    JOIN %s.jvm_interfaces_calc_porc_desc_in pdi ON pui.equipo = pdi.equipo AND pui.ifdescription = pdi.ifdescription AND pui.fechaactualizacion = pdi.fechaactualizacion    JOIN %s.jvm_interfaces_calc_porc_desc_out pdo ON pui.equipo = pdo.equipo AND pui.ifdescription = pdo.ifdescription AND pui.fechaactualizacion = pdo.fechaactualizacion    JOIN %s.jvm_interfaces_calc_porc_err_in pei ON pui.equipo = pei.equipo AND pui.ifdescription = pei.ifdescription AND pui.fechaactualizacion = pei.fechaactualizacion    JOIN %s.jvm_interfaces_calc_porc_err_out peo ON pui.equipo = peo.equipo AND pui.ifdescription = peo.ifdescription AND pui.fechaactualizacion = peo.fechaactualizacion    LEFT JOIN %s.equ_uninet_catalogo_interfaces c ON pui.equipo = c.equipo AND pui.ifdescription = c.ifdescription;  ",</w:t>
-      </w:r>
-    </w:p>
-    <w:p>
-      <w:pPr>
-        <w:rPr>
-          <w:lang w:eastAsia="es-MX"/>
-        </w:rPr>
-      </w:pPr>
-      <w:r>
-        <w:rPr>
+        <w:t>pui.fechaactualizacion = bui.fechaactualizacion    JOIN %s.jvm_interfaces_calc_bps_util_out buo ON pui.equipo = buo.equipo AND pui.ifdescription = buo.ifdescription AND pui.fechaactualizacion = buo.fechaactualizacion    JOIN %s.jvm_interfaces_calc_porc_desc_in pdi ON pui.equipo = pdi.equipo AND pui.ifdescription = pdi.ifdescription AND pui.fechaactualizacion = pdi.fechaactualizacion    JOIN %s.jvm_interfaces_calc_porc_desc_out pdo ON pui.equipo = pdo.equipo AND pui.ifdescription = pdo.ifdescription AND pui.fechaactualizacion = pdo.fechaactualizacion    JOIN %s.jvm_interfaces_calc_porc_err_in pei ON pui.equipo = pei.equipo AND pui.ifdescription = pei.ifdescription AND pui.fechaactualizacion = pei.fechaactualizacion    JOIN %s.jvm_interfaces_calc_porc_err_out peo ON pui.equipo = peo.equipo AND pui.ifdescription = peo.ifdescription AND pui.fechaactualizacion = peo.fechaactualizacion    LEFT JOIN %s.equ_uninet_catalogo_interfaces c ON pui.equipo = c.equipo AND pui.ifdescription = c.ifdescription;  ",</w:t>
+      </w:r>
+    </w:p>
+    <w:p>
+      <w:pPr>
+        <w:rPr>
+          <w:rFonts w:ascii="Agency FB" w:hAnsi="Agency FB"/>
+          <w:sz w:val="18"/>
+          <w:szCs w:val="18"/>
+          <w:lang w:eastAsia="es-MX"/>
+        </w:rPr>
+      </w:pPr>
+      <w:r>
+        <w:rPr>
+          <w:rFonts w:ascii="Agency FB" w:hAnsi="Agency FB"/>
+          <w:sz w:val="18"/>
+          <w:szCs w:val="18"/>
           <w:lang w:eastAsia="es-MX"/>
         </w:rPr>
         <w:t xml:space="preserve">                </w:t>
@@ -5088,11 +5205,17 @@
     <w:p>
       <w:pPr>
         <w:rPr>
-          <w:lang w:eastAsia="es-MX"/>
-        </w:rPr>
-      </w:pPr>
-      <w:r>
-        <w:rPr>
+          <w:rFonts w:ascii="Agency FB" w:hAnsi="Agency FB"/>
+          <w:sz w:val="18"/>
+          <w:szCs w:val="18"/>
+          <w:lang w:eastAsia="es-MX"/>
+        </w:rPr>
+      </w:pPr>
+      <w:r>
+        <w:rPr>
+          <w:rFonts w:ascii="Agency FB" w:hAnsi="Agency FB"/>
+          <w:sz w:val="18"/>
+          <w:szCs w:val="18"/>
           <w:lang w:eastAsia="es-MX"/>
         </w:rPr>
         <w:t xml:space="preserve">                    $esquema_trabajo,</w:t>
@@ -5101,11 +5224,17 @@
     <w:p>
       <w:pPr>
         <w:rPr>
-          <w:lang w:eastAsia="es-MX"/>
-        </w:rPr>
-      </w:pPr>
-      <w:r>
-        <w:rPr>
+          <w:rFonts w:ascii="Agency FB" w:hAnsi="Agency FB"/>
+          <w:sz w:val="18"/>
+          <w:szCs w:val="18"/>
+          <w:lang w:eastAsia="es-MX"/>
+        </w:rPr>
+      </w:pPr>
+      <w:r>
+        <w:rPr>
+          <w:rFonts w:ascii="Agency FB" w:hAnsi="Agency FB"/>
+          <w:sz w:val="18"/>
+          <w:szCs w:val="18"/>
           <w:lang w:eastAsia="es-MX"/>
         </w:rPr>
         <w:t xml:space="preserve">                    $esquema_trabajo,</w:t>
@@ -5114,11 +5243,17 @@
     <w:p>
       <w:pPr>
         <w:rPr>
-          <w:lang w:eastAsia="es-MX"/>
-        </w:rPr>
-      </w:pPr>
-      <w:r>
-        <w:rPr>
+          <w:rFonts w:ascii="Agency FB" w:hAnsi="Agency FB"/>
+          <w:sz w:val="18"/>
+          <w:szCs w:val="18"/>
+          <w:lang w:eastAsia="es-MX"/>
+        </w:rPr>
+      </w:pPr>
+      <w:r>
+        <w:rPr>
+          <w:rFonts w:ascii="Agency FB" w:hAnsi="Agency FB"/>
+          <w:sz w:val="18"/>
+          <w:szCs w:val="18"/>
           <w:lang w:eastAsia="es-MX"/>
         </w:rPr>
         <w:t xml:space="preserve">                    $esquema_trabajo,</w:t>
@@ -5127,11 +5262,17 @@
     <w:p>
       <w:pPr>
         <w:rPr>
-          <w:lang w:eastAsia="es-MX"/>
-        </w:rPr>
-      </w:pPr>
-      <w:r>
-        <w:rPr>
+          <w:rFonts w:ascii="Agency FB" w:hAnsi="Agency FB"/>
+          <w:sz w:val="18"/>
+          <w:szCs w:val="18"/>
+          <w:lang w:eastAsia="es-MX"/>
+        </w:rPr>
+      </w:pPr>
+      <w:r>
+        <w:rPr>
+          <w:rFonts w:ascii="Agency FB" w:hAnsi="Agency FB"/>
+          <w:sz w:val="18"/>
+          <w:szCs w:val="18"/>
           <w:lang w:eastAsia="es-MX"/>
         </w:rPr>
         <w:t xml:space="preserve">                    $esquema_trabajo,</w:t>
@@ -5140,11 +5281,17 @@
     <w:p>
       <w:pPr>
         <w:rPr>
-          <w:lang w:eastAsia="es-MX"/>
-        </w:rPr>
-      </w:pPr>
-      <w:r>
-        <w:rPr>
+          <w:rFonts w:ascii="Agency FB" w:hAnsi="Agency FB"/>
+          <w:sz w:val="18"/>
+          <w:szCs w:val="18"/>
+          <w:lang w:eastAsia="es-MX"/>
+        </w:rPr>
+      </w:pPr>
+      <w:r>
+        <w:rPr>
+          <w:rFonts w:ascii="Agency FB" w:hAnsi="Agency FB"/>
+          <w:sz w:val="18"/>
+          <w:szCs w:val="18"/>
           <w:lang w:eastAsia="es-MX"/>
         </w:rPr>
         <w:t xml:space="preserve">                    $esquema_trabajo,</w:t>
@@ -5153,11 +5300,17 @@
     <w:p>
       <w:pPr>
         <w:rPr>
-          <w:lang w:eastAsia="es-MX"/>
-        </w:rPr>
-      </w:pPr>
-      <w:r>
-        <w:rPr>
+          <w:rFonts w:ascii="Agency FB" w:hAnsi="Agency FB"/>
+          <w:sz w:val="18"/>
+          <w:szCs w:val="18"/>
+          <w:lang w:eastAsia="es-MX"/>
+        </w:rPr>
+      </w:pPr>
+      <w:r>
+        <w:rPr>
+          <w:rFonts w:ascii="Agency FB" w:hAnsi="Agency FB"/>
+          <w:sz w:val="18"/>
+          <w:szCs w:val="18"/>
           <w:lang w:eastAsia="es-MX"/>
         </w:rPr>
         <w:t xml:space="preserve">                    $esquema_trabajo,</w:t>
@@ -5166,11 +5319,17 @@
     <w:p>
       <w:pPr>
         <w:rPr>
-          <w:lang w:eastAsia="es-MX"/>
-        </w:rPr>
-      </w:pPr>
-      <w:r>
-        <w:rPr>
+          <w:rFonts w:ascii="Agency FB" w:hAnsi="Agency FB"/>
+          <w:sz w:val="18"/>
+          <w:szCs w:val="18"/>
+          <w:lang w:eastAsia="es-MX"/>
+        </w:rPr>
+      </w:pPr>
+      <w:r>
+        <w:rPr>
+          <w:rFonts w:ascii="Agency FB" w:hAnsi="Agency FB"/>
+          <w:sz w:val="18"/>
+          <w:szCs w:val="18"/>
           <w:lang w:eastAsia="es-MX"/>
         </w:rPr>
         <w:t xml:space="preserve">                    $esquema_trabajo,</w:t>
@@ -5179,25 +5338,36 @@
     <w:p>
       <w:pPr>
         <w:rPr>
-          <w:lang w:eastAsia="es-MX"/>
-        </w:rPr>
-      </w:pPr>
-      <w:r>
-        <w:rPr>
-          <w:lang w:eastAsia="es-MX"/>
-        </w:rPr>
-        <w:lastRenderedPageBreak/>
+          <w:rFonts w:ascii="Agency FB" w:hAnsi="Agency FB"/>
+          <w:sz w:val="18"/>
+          <w:szCs w:val="18"/>
+          <w:lang w:eastAsia="es-MX"/>
+        </w:rPr>
+      </w:pPr>
+      <w:r>
+        <w:rPr>
+          <w:rFonts w:ascii="Agency FB" w:hAnsi="Agency FB"/>
+          <w:sz w:val="18"/>
+          <w:szCs w:val="18"/>
+          <w:lang w:eastAsia="es-MX"/>
+        </w:rPr>
         <w:t xml:space="preserve">                    $esquema_trabajo,</w:t>
       </w:r>
     </w:p>
     <w:p>
       <w:pPr>
         <w:rPr>
-          <w:lang w:eastAsia="es-MX"/>
-        </w:rPr>
-      </w:pPr>
-      <w:r>
-        <w:rPr>
+          <w:rFonts w:ascii="Agency FB" w:hAnsi="Agency FB"/>
+          <w:sz w:val="18"/>
+          <w:szCs w:val="18"/>
+          <w:lang w:eastAsia="es-MX"/>
+        </w:rPr>
+      </w:pPr>
+      <w:r>
+        <w:rPr>
+          <w:rFonts w:ascii="Agency FB" w:hAnsi="Agency FB"/>
+          <w:sz w:val="18"/>
+          <w:szCs w:val="18"/>
           <w:lang w:eastAsia="es-MX"/>
         </w:rPr>
         <w:t xml:space="preserve">                    $esquema_trabajo,</w:t>
@@ -5206,11 +5376,17 @@
     <w:p>
       <w:pPr>
         <w:rPr>
-          <w:lang w:eastAsia="es-MX"/>
-        </w:rPr>
-      </w:pPr>
-      <w:r>
-        <w:rPr>
+          <w:rFonts w:ascii="Agency FB" w:hAnsi="Agency FB"/>
+          <w:sz w:val="18"/>
+          <w:szCs w:val="18"/>
+          <w:lang w:eastAsia="es-MX"/>
+        </w:rPr>
+      </w:pPr>
+      <w:r>
+        <w:rPr>
+          <w:rFonts w:ascii="Agency FB" w:hAnsi="Agency FB"/>
+          <w:sz w:val="18"/>
+          <w:szCs w:val="18"/>
           <w:lang w:eastAsia="es-MX"/>
         </w:rPr>
         <w:t xml:space="preserve">                    $esquema);</w:t>
@@ -5219,23 +5395,35 @@
     <w:p>
       <w:pPr>
         <w:rPr>
-          <w:lang w:eastAsia="es-MX"/>
-        </w:rPr>
-      </w:pPr>
-      <w:r>
-        <w:rPr>
+          <w:rFonts w:ascii="Agency FB" w:hAnsi="Agency FB"/>
+          <w:sz w:val="18"/>
+          <w:szCs w:val="18"/>
+          <w:lang w:eastAsia="es-MX"/>
+        </w:rPr>
+      </w:pPr>
+      <w:r>
+        <w:rPr>
+          <w:rFonts w:ascii="Agency FB" w:hAnsi="Agency FB"/>
+          <w:sz w:val="18"/>
+          <w:szCs w:val="18"/>
           <w:lang w:eastAsia="es-MX"/>
         </w:rPr>
         <w:t xml:space="preserve">    </w:t>
       </w:r>
       <w:r>
         <w:rPr>
+          <w:rFonts w:ascii="Agency FB" w:hAnsi="Agency FB"/>
+          <w:sz w:val="18"/>
+          <w:szCs w:val="18"/>
           <w:lang w:eastAsia="es-MX"/>
         </w:rPr>
         <w:tab/>
       </w:r>
       <w:r>
         <w:rPr>
+          <w:rFonts w:ascii="Agency FB" w:hAnsi="Agency FB"/>
+          <w:sz w:val="18"/>
+          <w:szCs w:val="18"/>
           <w:lang w:eastAsia="es-MX"/>
         </w:rPr>
         <w:tab/>
@@ -5244,23 +5432,35 @@
     <w:p>
       <w:pPr>
         <w:rPr>
-          <w:lang w:eastAsia="es-MX"/>
-        </w:rPr>
-      </w:pPr>
-      <w:r>
-        <w:rPr>
+          <w:rFonts w:ascii="Agency FB" w:hAnsi="Agency FB"/>
+          <w:sz w:val="18"/>
+          <w:szCs w:val="18"/>
+          <w:lang w:eastAsia="es-MX"/>
+        </w:rPr>
+      </w:pPr>
+      <w:r>
+        <w:rPr>
+          <w:rFonts w:ascii="Agency FB" w:hAnsi="Agency FB"/>
+          <w:sz w:val="18"/>
+          <w:szCs w:val="18"/>
           <w:lang w:eastAsia="es-MX"/>
         </w:rPr>
         <w:t xml:space="preserve">    </w:t>
       </w:r>
       <w:r>
         <w:rPr>
+          <w:rFonts w:ascii="Agency FB" w:hAnsi="Agency FB"/>
+          <w:sz w:val="18"/>
+          <w:szCs w:val="18"/>
           <w:lang w:eastAsia="es-MX"/>
         </w:rPr>
         <w:tab/>
       </w:r>
       <w:r>
         <w:rPr>
+          <w:rFonts w:ascii="Agency FB" w:hAnsi="Agency FB"/>
+          <w:sz w:val="18"/>
+          <w:szCs w:val="18"/>
           <w:lang w:eastAsia="es-MX"/>
         </w:rPr>
         <w:tab/>
@@ -5270,23 +5470,35 @@
     <w:p>
       <w:pPr>
         <w:rPr>
-          <w:lang w:eastAsia="es-MX"/>
-        </w:rPr>
-      </w:pPr>
-      <w:r>
-        <w:rPr>
+          <w:rFonts w:ascii="Agency FB" w:hAnsi="Agency FB"/>
+          <w:sz w:val="18"/>
+          <w:szCs w:val="18"/>
+          <w:lang w:eastAsia="es-MX"/>
+        </w:rPr>
+      </w:pPr>
+      <w:r>
+        <w:rPr>
+          <w:rFonts w:ascii="Agency FB" w:hAnsi="Agency FB"/>
+          <w:sz w:val="18"/>
+          <w:szCs w:val="18"/>
           <w:lang w:eastAsia="es-MX"/>
         </w:rPr>
         <w:t xml:space="preserve">    </w:t>
       </w:r>
       <w:r>
         <w:rPr>
+          <w:rFonts w:ascii="Agency FB" w:hAnsi="Agency FB"/>
+          <w:sz w:val="18"/>
+          <w:szCs w:val="18"/>
           <w:lang w:eastAsia="es-MX"/>
         </w:rPr>
         <w:tab/>
       </w:r>
       <w:r>
         <w:rPr>
+          <w:rFonts w:ascii="Agency FB" w:hAnsi="Agency FB"/>
+          <w:sz w:val="18"/>
+          <w:szCs w:val="18"/>
           <w:lang w:eastAsia="es-MX"/>
         </w:rPr>
         <w:tab/>
@@ -5296,23 +5508,35 @@
     <w:p>
       <w:pPr>
         <w:rPr>
-          <w:lang w:eastAsia="es-MX"/>
-        </w:rPr>
-      </w:pPr>
-      <w:r>
-        <w:rPr>
+          <w:rFonts w:ascii="Agency FB" w:hAnsi="Agency FB"/>
+          <w:sz w:val="18"/>
+          <w:szCs w:val="18"/>
+          <w:lang w:eastAsia="es-MX"/>
+        </w:rPr>
+      </w:pPr>
+      <w:r>
+        <w:rPr>
+          <w:rFonts w:ascii="Agency FB" w:hAnsi="Agency FB"/>
+          <w:sz w:val="18"/>
+          <w:szCs w:val="18"/>
           <w:lang w:eastAsia="es-MX"/>
         </w:rPr>
         <w:t xml:space="preserve">    </w:t>
       </w:r>
       <w:r>
         <w:rPr>
+          <w:rFonts w:ascii="Agency FB" w:hAnsi="Agency FB"/>
+          <w:sz w:val="18"/>
+          <w:szCs w:val="18"/>
           <w:lang w:eastAsia="es-MX"/>
         </w:rPr>
         <w:tab/>
       </w:r>
       <w:r>
         <w:rPr>
+          <w:rFonts w:ascii="Agency FB" w:hAnsi="Agency FB"/>
+          <w:sz w:val="18"/>
+          <w:szCs w:val="18"/>
           <w:lang w:eastAsia="es-MX"/>
         </w:rPr>
         <w:tab/>
@@ -5322,11 +5546,17 @@
     <w:p>
       <w:pPr>
         <w:rPr>
-          <w:lang w:eastAsia="es-MX"/>
-        </w:rPr>
-      </w:pPr>
-      <w:r>
-        <w:rPr>
+          <w:rFonts w:ascii="Agency FB" w:hAnsi="Agency FB"/>
+          <w:sz w:val="18"/>
+          <w:szCs w:val="18"/>
+          <w:lang w:eastAsia="es-MX"/>
+        </w:rPr>
+      </w:pPr>
+      <w:r>
+        <w:rPr>
+          <w:rFonts w:ascii="Agency FB" w:hAnsi="Agency FB"/>
+          <w:sz w:val="18"/>
+          <w:szCs w:val="18"/>
           <w:lang w:eastAsia="es-MX"/>
         </w:rPr>
         <w:t xml:space="preserve">    </w:t>
@@ -5335,17 +5565,26 @@
     <w:p>
       <w:pPr>
         <w:rPr>
-          <w:lang w:eastAsia="es-MX"/>
-        </w:rPr>
-      </w:pPr>
-      <w:r>
-        <w:rPr>
+          <w:rFonts w:ascii="Agency FB" w:hAnsi="Agency FB"/>
+          <w:sz w:val="18"/>
+          <w:szCs w:val="18"/>
+          <w:lang w:eastAsia="es-MX"/>
+        </w:rPr>
+      </w:pPr>
+      <w:r>
+        <w:rPr>
+          <w:rFonts w:ascii="Agency FB" w:hAnsi="Agency FB"/>
+          <w:sz w:val="18"/>
+          <w:szCs w:val="18"/>
           <w:lang w:eastAsia="es-MX"/>
         </w:rPr>
         <w:t xml:space="preserve">    </w:t>
       </w:r>
       <w:r>
         <w:rPr>
+          <w:rFonts w:ascii="Agency FB" w:hAnsi="Agency FB"/>
+          <w:sz w:val="18"/>
+          <w:szCs w:val="18"/>
           <w:lang w:eastAsia="es-MX"/>
         </w:rPr>
         <w:tab/>
@@ -5355,17 +5594,26 @@
     <w:p>
       <w:pPr>
         <w:rPr>
-          <w:lang w:eastAsia="es-MX"/>
-        </w:rPr>
-      </w:pPr>
-      <w:r>
-        <w:rPr>
+          <w:rFonts w:ascii="Agency FB" w:hAnsi="Agency FB"/>
+          <w:sz w:val="18"/>
+          <w:szCs w:val="18"/>
+          <w:lang w:eastAsia="es-MX"/>
+        </w:rPr>
+      </w:pPr>
+      <w:r>
+        <w:rPr>
+          <w:rFonts w:ascii="Agency FB" w:hAnsi="Agency FB"/>
+          <w:sz w:val="18"/>
+          <w:szCs w:val="18"/>
           <w:lang w:eastAsia="es-MX"/>
         </w:rPr>
         <w:t xml:space="preserve">    </w:t>
       </w:r>
       <w:r>
         <w:rPr>
+          <w:rFonts w:ascii="Agency FB" w:hAnsi="Agency FB"/>
+          <w:sz w:val="18"/>
+          <w:szCs w:val="18"/>
           <w:lang w:eastAsia="es-MX"/>
         </w:rPr>
         <w:tab/>
@@ -5374,11 +5622,17 @@
     <w:p>
       <w:pPr>
         <w:rPr>
-          <w:lang w:eastAsia="es-MX"/>
-        </w:rPr>
-      </w:pPr>
-      <w:r>
-        <w:rPr>
+          <w:rFonts w:ascii="Agency FB" w:hAnsi="Agency FB"/>
+          <w:sz w:val="18"/>
+          <w:szCs w:val="18"/>
+          <w:lang w:eastAsia="es-MX"/>
+        </w:rPr>
+      </w:pPr>
+      <w:r>
+        <w:rPr>
+          <w:rFonts w:ascii="Agency FB" w:hAnsi="Agency FB"/>
+          <w:sz w:val="18"/>
+          <w:szCs w:val="18"/>
           <w:lang w:eastAsia="es-MX"/>
         </w:rPr>
         <w:t xml:space="preserve">    //****************************************************************************************************************</w:t>
@@ -5390,295 +5644,11 @@
           <w:lang w:eastAsia="es-MX"/>
         </w:rPr>
       </w:pPr>
-    </w:p>
-    <w:p>
-      <w:pPr>
-        <w:rPr>
-          <w:lang w:eastAsia="es-MX"/>
-        </w:rPr>
-      </w:pPr>
-      <w:r>
-        <w:rPr>
-          <w:lang w:eastAsia="es-MX"/>
-        </w:rPr>
-        <w:t xml:space="preserve">    //*********************************************** PASO 1 - Sub 1.16 - 5 minutos ***********************************************</w:t>
-      </w:r>
-    </w:p>
-    <w:p>
-      <w:pPr>
-        <w:rPr>
-          <w:lang w:eastAsia="es-MX"/>
-        </w:rPr>
-      </w:pPr>
-      <w:r>
-        <w:rPr>
-          <w:lang w:eastAsia="es-MX"/>
-        </w:rPr>
-        <w:t xml:space="preserve">    </w:t>
-      </w:r>
-    </w:p>
-    <w:p>
-      <w:pPr>
-        <w:rPr>
-          <w:lang w:eastAsia="es-MX"/>
-        </w:rPr>
-      </w:pPr>
-      <w:r>
-        <w:rPr>
-          <w:lang w:eastAsia="es-MX"/>
-        </w:rPr>
-        <w:t xml:space="preserve">    rule "interfaces-Step1-SubStep1_16"</w:t>
-      </w:r>
-    </w:p>
-    <w:p>
-      <w:pPr>
-        <w:rPr>
-          <w:lang w:eastAsia="es-MX"/>
-        </w:rPr>
-      </w:pPr>
-      <w:r>
-        <w:rPr>
-          <w:lang w:eastAsia="es-MX"/>
-        </w:rPr>
-        <w:t xml:space="preserve">    agenda-group "UNINET"</w:t>
-      </w:r>
-    </w:p>
-    <w:p>
-      <w:pPr>
-        <w:rPr>
-          <w:lang w:eastAsia="es-MX"/>
-        </w:rPr>
-      </w:pPr>
-      <w:r>
-        <w:rPr>
-          <w:lang w:eastAsia="es-MX"/>
-        </w:rPr>
-        <w:t xml:space="preserve">    </w:t>
-      </w:r>
-      <w:r>
-        <w:rPr>
-          <w:lang w:eastAsia="es-MX"/>
-        </w:rPr>
-        <w:tab/>
-        <w:t>when</w:t>
-      </w:r>
-    </w:p>
-    <w:p>
-      <w:pPr>
-        <w:rPr>
-          <w:lang w:eastAsia="es-MX"/>
-        </w:rPr>
-      </w:pPr>
-      <w:r>
-        <w:rPr>
-          <w:lang w:eastAsia="es-MX"/>
-        </w:rPr>
-        <w:t xml:space="preserve">    </w:t>
-      </w:r>
-      <w:r>
-        <w:rPr>
-          <w:lang w:eastAsia="es-MX"/>
-        </w:rPr>
-        <w:tab/>
-      </w:r>
-      <w:r>
-        <w:rPr>
-          <w:lang w:eastAsia="es-MX"/>
-        </w:rPr>
-        <w:tab/>
-        <w:t>r: HashMap(                           $esquema_trabajo: get("params").get("esquema_trabajo"),</w:t>
-      </w:r>
-    </w:p>
-    <w:p>
-      <w:pPr>
-        <w:rPr>
-          <w:lang w:eastAsia="es-MX"/>
-        </w:rPr>
-      </w:pPr>
-      <w:r>
-        <w:rPr>
-          <w:lang w:eastAsia="es-MX"/>
-        </w:rPr>
-        <w:t xml:space="preserve">                               $esquema: get("params").get("esquema"),</w:t>
-      </w:r>
-    </w:p>
-    <w:p>
-      <w:pPr>
-        <w:rPr>
-          <w:lang w:eastAsia="es-MX"/>
-        </w:rPr>
-      </w:pPr>
-      <w:r>
-        <w:rPr>
-          <w:lang w:eastAsia="es-MX"/>
-        </w:rPr>
-        <w:t xml:space="preserve">                               $fecha: get("params").get("fecha"),</w:t>
-      </w:r>
-    </w:p>
-    <w:p>
-      <w:pPr>
-        <w:rPr>
-          <w:lang w:eastAsia="es-MX"/>
-        </w:rPr>
-      </w:pPr>
-      <w:r>
-        <w:rPr>
-          <w:lang w:eastAsia="es-MX"/>
-        </w:rPr>
-        <w:t xml:space="preserve">    </w:t>
-      </w:r>
-    </w:p>
-    <w:p>
-      <w:pPr>
-        <w:rPr>
-          <w:lang w:eastAsia="es-MX"/>
-        </w:rPr>
-      </w:pPr>
-      <w:r>
-        <w:rPr>
-          <w:lang w:eastAsia="es-MX"/>
-        </w:rPr>
-        <w:t xml:space="preserve">    </w:t>
-      </w:r>
-      <w:r>
-        <w:rPr>
-          <w:lang w:eastAsia="es-MX"/>
-        </w:rPr>
-        <w:tab/>
-      </w:r>
-      <w:r>
-        <w:rPr>
-          <w:lang w:eastAsia="es-MX"/>
-        </w:rPr>
-        <w:tab/>
-      </w:r>
-      <w:r>
-        <w:rPr>
-          <w:lang w:eastAsia="es-MX"/>
-        </w:rPr>
-        <w:tab/>
-      </w:r>
-      <w:r>
-        <w:rPr>
-          <w:lang w:eastAsia="es-MX"/>
-        </w:rPr>
-        <w:tab/>
-        <w:t xml:space="preserve">get("type") == ("interfaces") &amp;&amp; </w:t>
-      </w:r>
-    </w:p>
-    <w:p>
-      <w:pPr>
-        <w:rPr>
-          <w:lang w:eastAsia="es-MX"/>
-        </w:rPr>
-      </w:pPr>
-      <w:r>
-        <w:rPr>
-          <w:lang w:eastAsia="es-MX"/>
-        </w:rPr>
-        <w:t xml:space="preserve">    </w:t>
-      </w:r>
-      <w:r>
-        <w:rPr>
-          <w:lang w:eastAsia="es-MX"/>
-        </w:rPr>
-        <w:tab/>
-      </w:r>
-      <w:r>
-        <w:rPr>
-          <w:lang w:eastAsia="es-MX"/>
-        </w:rPr>
-        <w:tab/>
-      </w:r>
-      <w:r>
-        <w:rPr>
-          <w:lang w:eastAsia="es-MX"/>
-        </w:rPr>
-        <w:tab/>
-      </w:r>
-      <w:r>
-        <w:rPr>
-          <w:lang w:eastAsia="es-MX"/>
-        </w:rPr>
-        <w:tab/>
-        <w:t xml:space="preserve">get("step") == "1" &amp;&amp; </w:t>
-      </w:r>
-    </w:p>
-    <w:p>
-      <w:pPr>
-        <w:rPr>
-          <w:lang w:eastAsia="es-MX"/>
-        </w:rPr>
-      </w:pPr>
-      <w:r>
-        <w:rPr>
-          <w:lang w:eastAsia="es-MX"/>
-        </w:rPr>
-        <w:t xml:space="preserve">    </w:t>
-      </w:r>
-      <w:r>
-        <w:rPr>
-          <w:lang w:eastAsia="es-MX"/>
-        </w:rPr>
-        <w:tab/>
-      </w:r>
-      <w:r>
-        <w:rPr>
-          <w:lang w:eastAsia="es-MX"/>
-        </w:rPr>
-        <w:tab/>
-      </w:r>
-      <w:r>
-        <w:rPr>
-          <w:lang w:eastAsia="es-MX"/>
-        </w:rPr>
-        <w:tab/>
-      </w:r>
-      <w:r>
-        <w:rPr>
-          <w:lang w:eastAsia="es-MX"/>
-        </w:rPr>
-        <w:tab/>
-        <w:t>get("subStep") == "1.16")</w:t>
-      </w:r>
-    </w:p>
-    <w:p>
-      <w:pPr>
-        <w:rPr>
-          <w:lang w:eastAsia="es-MX"/>
-        </w:rPr>
-      </w:pPr>
-      <w:r>
-        <w:rPr>
-          <w:lang w:eastAsia="es-MX"/>
-        </w:rPr>
-        <w:t xml:space="preserve">    </w:t>
-      </w:r>
-      <w:r>
-        <w:rPr>
-          <w:lang w:eastAsia="es-MX"/>
-        </w:rPr>
-        <w:tab/>
-        <w:t>then</w:t>
-      </w:r>
-      <w:r>
-        <w:rPr>
-          <w:lang w:eastAsia="es-MX"/>
-        </w:rPr>
-        <w:tab/>
-      </w:r>
-    </w:p>
-    <w:p>
-      <w:pPr>
-        <w:rPr>
-          <w:lang w:eastAsia="es-MX"/>
-        </w:rPr>
-      </w:pPr>
-      <w:r>
-        <w:rPr>
-          <w:lang w:eastAsia="es-MX"/>
-        </w:rPr>
-        <w:t xml:space="preserve">    </w:t>
+      <w:r>
+        <w:rPr>
+          <w:lang w:eastAsia="es-MX"/>
+        </w:rPr>
+        <w:br w:type="page"/>
       </w:r>
     </w:p>
     <w:p>
@@ -5692,305 +5662,266 @@
           <w:lang w:eastAsia="es-MX"/>
         </w:rPr>
         <w:lastRenderedPageBreak/>
-        <w:t xml:space="preserve">                    //Se Define Query</w:t>
-      </w:r>
-    </w:p>
-    <w:p>
-      <w:pPr>
-        <w:rPr>
-          <w:lang w:eastAsia="es-MX"/>
-        </w:rPr>
-      </w:pPr>
-      <w:r>
-        <w:rPr>
-          <w:lang w:eastAsia="es-MX"/>
-        </w:rPr>
-        <w:t xml:space="preserve">                    String Query = String.format("INSERT OVERWRITE %s.jvm_interfaces_calculos SELECT equipo, ip, ifindex, ifdescription, ifalias, ifspeed, ifhighspeed, proveedor, ifadminstatus, ifoperstatus, fechaactualizacion,     porc_utilizacion_in, porc_utilizacion_in_acotado, porc_utilizacion_out, porc_utilizacion_out_acotado,    bps_utilizacion_in, bps_utilizacion_in_acotado, bps_utilizacion_out, bps_utilizacion_out_acotado,    vol_utilizacion_in, vol_utilizacion_out,    porc_descartes_in, porc_descartes_in_acotado, porc_descartes_out, porc_descartes_out_acotado,    porc_errores_in, porc_errores_in_acotado, porc_errores_out, porc_errores_out_acotado  FROM %s.jvm_interfaces_calculos_aux WHERE concat(equipo, ifdescription, fechaactualizacion) not in     (select concat(equipo, ifdescription, fechaactualizacion)     from %s.equ_uninet_interfaces_horizontal_hist     WHERE ((anio=year(minutes_sub('%s', 20)) AND mes=month(minutes_sub('%s', 20))           AND dia=day(minutes_sub('%s', 20)) AND hora=hour(minutes_sub('%s', 20)) )        OR (anio=year('%s') AND mes=month('%s')           AND dia=day('%s') AND hora=hour('%s') ) )     and fechaactualizacion &gt;= minutes_sub('%s', 20) and fechaactualizacion &lt; '%s'    );  ",</w:t>
-      </w:r>
-    </w:p>
-    <w:p>
-      <w:pPr>
-        <w:rPr>
-          <w:lang w:eastAsia="es-MX"/>
-        </w:rPr>
-      </w:pPr>
-      <w:r>
-        <w:rPr>
-          <w:lang w:eastAsia="es-MX"/>
-        </w:rPr>
-        <w:t xml:space="preserve">                </w:t>
-      </w:r>
-    </w:p>
-    <w:p>
-      <w:pPr>
-        <w:rPr>
-          <w:lang w:eastAsia="es-MX"/>
-        </w:rPr>
-      </w:pPr>
-      <w:r>
-        <w:rPr>
-          <w:lang w:eastAsia="es-MX"/>
-        </w:rPr>
-        <w:t xml:space="preserve">                    $esquema_trabajo,</w:t>
-      </w:r>
-    </w:p>
-    <w:p>
-      <w:pPr>
-        <w:rPr>
-          <w:lang w:eastAsia="es-MX"/>
-        </w:rPr>
-      </w:pPr>
-      <w:r>
-        <w:rPr>
-          <w:lang w:eastAsia="es-MX"/>
-        </w:rPr>
-        <w:t xml:space="preserve">                    $esquema_trabajo,</w:t>
-      </w:r>
-    </w:p>
-    <w:p>
-      <w:pPr>
-        <w:rPr>
-          <w:lang w:eastAsia="es-MX"/>
-        </w:rPr>
-      </w:pPr>
-      <w:r>
-        <w:rPr>
-          <w:lang w:eastAsia="es-MX"/>
-        </w:rPr>
-        <w:t xml:space="preserve">                    $esquema,</w:t>
-      </w:r>
-    </w:p>
-    <w:p>
-      <w:pPr>
-        <w:rPr>
-          <w:lang w:eastAsia="es-MX"/>
-        </w:rPr>
-      </w:pPr>
-      <w:r>
-        <w:rPr>
-          <w:lang w:eastAsia="es-MX"/>
-        </w:rPr>
-        <w:t xml:space="preserve">                    $fecha,</w:t>
-      </w:r>
-    </w:p>
-    <w:p>
-      <w:pPr>
-        <w:rPr>
-          <w:lang w:eastAsia="es-MX"/>
-        </w:rPr>
-      </w:pPr>
-      <w:r>
-        <w:rPr>
-          <w:lang w:eastAsia="es-MX"/>
-        </w:rPr>
-        <w:t xml:space="preserve">                    $fecha,</w:t>
-      </w:r>
-    </w:p>
-    <w:p>
-      <w:pPr>
-        <w:rPr>
-          <w:lang w:eastAsia="es-MX"/>
-        </w:rPr>
-      </w:pPr>
-      <w:r>
-        <w:rPr>
-          <w:lang w:eastAsia="es-MX"/>
-        </w:rPr>
-        <w:t xml:space="preserve">                    $fecha,</w:t>
-      </w:r>
-    </w:p>
-    <w:p>
-      <w:pPr>
-        <w:rPr>
-          <w:lang w:eastAsia="es-MX"/>
-        </w:rPr>
-      </w:pPr>
-      <w:r>
-        <w:rPr>
-          <w:lang w:eastAsia="es-MX"/>
-        </w:rPr>
-        <w:t xml:space="preserve">                    $fecha,</w:t>
-      </w:r>
-    </w:p>
-    <w:p>
-      <w:pPr>
-        <w:rPr>
-          <w:lang w:eastAsia="es-MX"/>
-        </w:rPr>
-      </w:pPr>
-      <w:r>
-        <w:rPr>
-          <w:lang w:eastAsia="es-MX"/>
-        </w:rPr>
-        <w:t xml:space="preserve">                    $fecha,</w:t>
-      </w:r>
-    </w:p>
-    <w:p>
-      <w:pPr>
-        <w:rPr>
-          <w:lang w:eastAsia="es-MX"/>
-        </w:rPr>
-      </w:pPr>
-      <w:r>
-        <w:rPr>
-          <w:lang w:eastAsia="es-MX"/>
-        </w:rPr>
-        <w:t xml:space="preserve">                    $fecha,</w:t>
-      </w:r>
-    </w:p>
-    <w:p>
-      <w:pPr>
-        <w:rPr>
-          <w:lang w:eastAsia="es-MX"/>
-        </w:rPr>
-      </w:pPr>
-      <w:r>
-        <w:rPr>
-          <w:lang w:eastAsia="es-MX"/>
-        </w:rPr>
-        <w:t xml:space="preserve">                    $fecha,</w:t>
-      </w:r>
-    </w:p>
-    <w:p>
-      <w:pPr>
-        <w:rPr>
-          <w:lang w:eastAsia="es-MX"/>
-        </w:rPr>
-      </w:pPr>
-      <w:r>
-        <w:rPr>
-          <w:lang w:eastAsia="es-MX"/>
-        </w:rPr>
-        <w:t xml:space="preserve">                    $fecha,</w:t>
-      </w:r>
-    </w:p>
-    <w:p>
-      <w:pPr>
-        <w:rPr>
-          <w:lang w:eastAsia="es-MX"/>
-        </w:rPr>
-      </w:pPr>
-      <w:r>
-        <w:rPr>
-          <w:lang w:eastAsia="es-MX"/>
-        </w:rPr>
-        <w:t xml:space="preserve">                    $fecha,</w:t>
-      </w:r>
-    </w:p>
-    <w:p>
-      <w:pPr>
-        <w:rPr>
-          <w:lang w:eastAsia="es-MX"/>
-        </w:rPr>
-      </w:pPr>
-      <w:r>
-        <w:rPr>
-          <w:lang w:eastAsia="es-MX"/>
-        </w:rPr>
-        <w:t xml:space="preserve">                    $fecha);</w:t>
-      </w:r>
-    </w:p>
-    <w:p>
-      <w:pPr>
-        <w:rPr>
-          <w:lang w:eastAsia="es-MX"/>
-        </w:rPr>
-      </w:pPr>
-      <w:r>
-        <w:rPr>
-          <w:lang w:eastAsia="es-MX"/>
-        </w:rPr>
-        <w:t xml:space="preserve">    </w:t>
-      </w:r>
-      <w:r>
-        <w:rPr>
-          <w:lang w:eastAsia="es-MX"/>
-        </w:rPr>
-        <w:tab/>
-      </w:r>
-      <w:r>
-        <w:rPr>
-          <w:lang w:eastAsia="es-MX"/>
-        </w:rPr>
-        <w:tab/>
-      </w:r>
-    </w:p>
-    <w:p>
-      <w:pPr>
-        <w:rPr>
-          <w:lang w:eastAsia="es-MX"/>
-        </w:rPr>
-      </w:pPr>
-      <w:r>
-        <w:rPr>
-          <w:lang w:eastAsia="es-MX"/>
-        </w:rPr>
-        <w:t xml:space="preserve">    </w:t>
-      </w:r>
-      <w:r>
-        <w:rPr>
-          <w:lang w:eastAsia="es-MX"/>
-        </w:rPr>
-        <w:tab/>
-      </w:r>
-      <w:r>
-        <w:rPr>
-          <w:lang w:eastAsia="es-MX"/>
-        </w:rPr>
-        <w:tab/>
-        <w:t>//Mapa de salida</w:t>
-      </w:r>
-    </w:p>
-    <w:p>
-      <w:pPr>
-        <w:rPr>
-          <w:lang w:eastAsia="es-MX"/>
-        </w:rPr>
-      </w:pPr>
-      <w:r>
-        <w:rPr>
-          <w:lang w:eastAsia="es-MX"/>
-        </w:rPr>
-        <w:t xml:space="preserve">    </w:t>
-      </w:r>
-      <w:r>
-        <w:rPr>
-          <w:lang w:eastAsia="es-MX"/>
-        </w:rPr>
-        <w:tab/>
-      </w:r>
-      <w:r>
-        <w:rPr>
-          <w:lang w:eastAsia="es-MX"/>
-        </w:rPr>
-        <w:tab/>
-        <w:t>outParams.put("type","DML");</w:t>
-      </w:r>
-    </w:p>
-    <w:p>
-      <w:pPr>
-        <w:rPr>
-          <w:lang w:eastAsia="es-MX"/>
-        </w:rPr>
-      </w:pPr>
-      <w:r>
-        <w:rPr>
-          <w:lang w:eastAsia="es-MX"/>
-        </w:rPr>
-        <w:t xml:space="preserve">    </w:t>
-      </w:r>
-      <w:r>
-        <w:rPr>
-          <w:lang w:eastAsia="es-MX"/>
-        </w:rPr>
-        <w:tab/>
-      </w:r>
-      <w:r>
-        <w:rPr>
-          <w:lang w:eastAsia="es-MX"/>
-        </w:rPr>
-        <w:tab/>
-        <w:t>outParams.put("sql",Query);</w:t>
+        <w:t>Selección 2</w:t>
+      </w:r>
+    </w:p>
+    <w:p>
+      <w:pPr>
+        <w:rPr>
+          <w:lang w:eastAsia="es-MX"/>
+        </w:rPr>
+      </w:pPr>
+      <w:r>
+        <w:rPr>
+          <w:lang w:eastAsia="es-MX"/>
+        </w:rPr>
+        <w:t>Al iniciar nos pedirá ingresar la ruta con el archivo a formatear</w:t>
+      </w:r>
+    </w:p>
+    <w:p>
+      <w:pPr>
+        <w:rPr>
+          <w:lang w:eastAsia="es-MX"/>
+        </w:rPr>
+      </w:pPr>
+      <w:r>
+        <w:rPr>
+          <w:lang w:eastAsia="es-MX"/>
+        </w:rPr>
+        <w:drawing>
+          <wp:inline distT="0" distB="0" distL="0" distR="0" wp14:anchorId="524B12B7" wp14:editId="3E6BFEE6">
+            <wp:extent cx="5612130" cy="398145"/>
+            <wp:effectExtent l="0" t="0" r="7620" b="1905"/>
+            <wp:docPr id="71557553" name="Imagen 1"/>
+            <wp:cNvGraphicFramePr>
+              <a:graphicFrameLocks xmlns:a="http://schemas.openxmlformats.org/drawingml/2006/main" noChangeAspect="1"/>
+            </wp:cNvGraphicFramePr>
+            <a:graphic xmlns:a="http://schemas.openxmlformats.org/drawingml/2006/main">
+              <a:graphicData uri="http://schemas.openxmlformats.org/drawingml/2006/picture">
+                <pic:pic xmlns:pic="http://schemas.openxmlformats.org/drawingml/2006/picture">
+                  <pic:nvPicPr>
+                    <pic:cNvPr id="71557553" name=""/>
+                    <pic:cNvPicPr/>
+                  </pic:nvPicPr>
+                  <pic:blipFill>
+                    <a:blip r:embed="rId17"/>
+                    <a:stretch>
+                      <a:fillRect/>
+                    </a:stretch>
+                  </pic:blipFill>
+                  <pic:spPr>
+                    <a:xfrm>
+                      <a:off x="0" y="0"/>
+                      <a:ext cx="5612130" cy="398145"/>
+                    </a:xfrm>
+                    <a:prstGeom prst="rect">
+                      <a:avLst/>
+                    </a:prstGeom>
+                  </pic:spPr>
+                </pic:pic>
+              </a:graphicData>
+            </a:graphic>
+          </wp:inline>
+        </w:drawing>
+      </w:r>
+    </w:p>
+    <w:p>
+      <w:pPr>
+        <w:rPr>
+          <w:lang w:eastAsia="es-MX"/>
+        </w:rPr>
+      </w:pPr>
+      <w:r>
+        <w:rPr>
+          <w:lang w:eastAsia="es-MX"/>
+        </w:rPr>
+        <w:t>(ejemplo de contenido de archivo)</w:t>
+      </w:r>
+    </w:p>
+    <w:p>
+      <w:pPr>
+        <w:rPr>
+          <w:lang w:eastAsia="es-MX"/>
+        </w:rPr>
+      </w:pPr>
+      <w:r>
+        <w:rPr>
+          <w:lang w:eastAsia="es-MX"/>
+        </w:rPr>
+        <w:drawing>
+          <wp:inline distT="0" distB="0" distL="0" distR="0" wp14:anchorId="1B28605F" wp14:editId="7B605FD3">
+            <wp:extent cx="3373989" cy="2300864"/>
+            <wp:effectExtent l="0" t="0" r="0" b="4445"/>
+            <wp:docPr id="374279742" name="Imagen 1"/>
+            <wp:cNvGraphicFramePr>
+              <a:graphicFrameLocks xmlns:a="http://schemas.openxmlformats.org/drawingml/2006/main" noChangeAspect="1"/>
+            </wp:cNvGraphicFramePr>
+            <a:graphic xmlns:a="http://schemas.openxmlformats.org/drawingml/2006/main">
+              <a:graphicData uri="http://schemas.openxmlformats.org/drawingml/2006/picture">
+                <pic:pic xmlns:pic="http://schemas.openxmlformats.org/drawingml/2006/picture">
+                  <pic:nvPicPr>
+                    <pic:cNvPr id="374279742" name=""/>
+                    <pic:cNvPicPr/>
+                  </pic:nvPicPr>
+                  <pic:blipFill>
+                    <a:blip r:embed="rId18"/>
+                    <a:stretch>
+                      <a:fillRect/>
+                    </a:stretch>
+                  </pic:blipFill>
+                  <pic:spPr>
+                    <a:xfrm>
+                      <a:off x="0" y="0"/>
+                      <a:ext cx="3387314" cy="2309951"/>
+                    </a:xfrm>
+                    <a:prstGeom prst="rect">
+                      <a:avLst/>
+                    </a:prstGeom>
+                  </pic:spPr>
+                </pic:pic>
+              </a:graphicData>
+            </a:graphic>
+          </wp:inline>
+        </w:drawing>
+      </w:r>
+    </w:p>
+    <w:p>
+      <w:pPr>
+        <w:rPr>
+          <w:lang w:eastAsia="es-MX"/>
+        </w:rPr>
+      </w:pPr>
+      <w:r>
+        <w:rPr>
+          <w:lang w:eastAsia="es-MX"/>
+        </w:rPr>
+        <w:t xml:space="preserve">Comienza a crear y formatear el archivo </w:t>
+      </w:r>
+      <w:r>
+        <w:rPr>
+          <w:lang w:eastAsia="es-MX"/>
+        </w:rPr>
+        <w:drawing>
+          <wp:inline distT="0" distB="0" distL="0" distR="0" wp14:anchorId="7CBD5430" wp14:editId="1733788E">
+            <wp:extent cx="5612130" cy="957580"/>
+            <wp:effectExtent l="0" t="0" r="7620" b="0"/>
+            <wp:docPr id="1601869362" name="Imagen 1"/>
+            <wp:cNvGraphicFramePr>
+              <a:graphicFrameLocks xmlns:a="http://schemas.openxmlformats.org/drawingml/2006/main" noChangeAspect="1"/>
+            </wp:cNvGraphicFramePr>
+            <a:graphic xmlns:a="http://schemas.openxmlformats.org/drawingml/2006/main">
+              <a:graphicData uri="http://schemas.openxmlformats.org/drawingml/2006/picture">
+                <pic:pic xmlns:pic="http://schemas.openxmlformats.org/drawingml/2006/picture">
+                  <pic:nvPicPr>
+                    <pic:cNvPr id="1601869362" name=""/>
+                    <pic:cNvPicPr/>
+                  </pic:nvPicPr>
+                  <pic:blipFill>
+                    <a:blip r:embed="rId19"/>
+                    <a:stretch>
+                      <a:fillRect/>
+                    </a:stretch>
+                  </pic:blipFill>
+                  <pic:spPr>
+                    <a:xfrm>
+                      <a:off x="0" y="0"/>
+                      <a:ext cx="5612130" cy="957580"/>
+                    </a:xfrm>
+                    <a:prstGeom prst="rect">
+                      <a:avLst/>
+                    </a:prstGeom>
+                  </pic:spPr>
+                </pic:pic>
+              </a:graphicData>
+            </a:graphic>
+          </wp:inline>
+        </w:drawing>
+      </w:r>
+    </w:p>
+    <w:p>
+      <w:pPr>
+        <w:rPr>
+          <w:lang w:eastAsia="es-MX"/>
+        </w:rPr>
+      </w:pPr>
+      <w:r>
+        <w:rPr>
+          <w:lang w:eastAsia="es-MX"/>
+        </w:rPr>
+        <w:t>Posterior nos arroja el lugar donde se encontrara nuestro archivo formateado y al presionar cualquier tecla lo abrirá</w:t>
+      </w:r>
+    </w:p>
+    <w:p>
+      <w:pPr>
+        <w:rPr>
+          <w:lang w:eastAsia="es-MX"/>
+        </w:rPr>
+      </w:pPr>
+      <w:r>
+        <w:rPr>
+          <w:lang w:eastAsia="es-MX"/>
+        </w:rPr>
+        <w:t>RESULTADO</w:t>
+      </w:r>
+    </w:p>
+    <w:p>
+      <w:pPr>
+        <w:rPr>
+          <w:lang w:eastAsia="es-MX"/>
+        </w:rPr>
+      </w:pPr>
+      <w:r>
+        <w:rPr>
+          <w:lang w:eastAsia="es-MX"/>
+        </w:rPr>
+        <w:drawing>
+          <wp:inline distT="0" distB="0" distL="0" distR="0" wp14:anchorId="1B33EBE1" wp14:editId="56210A61">
+            <wp:extent cx="5612130" cy="2122805"/>
+            <wp:effectExtent l="0" t="0" r="7620" b="0"/>
+            <wp:docPr id="364032380" name="Imagen 1"/>
+            <wp:cNvGraphicFramePr>
+              <a:graphicFrameLocks xmlns:a="http://schemas.openxmlformats.org/drawingml/2006/main" noChangeAspect="1"/>
+            </wp:cNvGraphicFramePr>
+            <a:graphic xmlns:a="http://schemas.openxmlformats.org/drawingml/2006/main">
+              <a:graphicData uri="http://schemas.openxmlformats.org/drawingml/2006/picture">
+                <pic:pic xmlns:pic="http://schemas.openxmlformats.org/drawingml/2006/picture">
+                  <pic:nvPicPr>
+                    <pic:cNvPr id="364032380" name=""/>
+                    <pic:cNvPicPr/>
+                  </pic:nvPicPr>
+                  <pic:blipFill>
+                    <a:blip r:embed="rId20"/>
+                    <a:stretch>
+                      <a:fillRect/>
+                    </a:stretch>
+                  </pic:blipFill>
+                  <pic:spPr>
+                    <a:xfrm>
+                      <a:off x="0" y="0"/>
+                      <a:ext cx="5612130" cy="2122805"/>
+                    </a:xfrm>
+                    <a:prstGeom prst="rect">
+                      <a:avLst/>
+                    </a:prstGeom>
+                  </pic:spPr>
+                </pic:pic>
+              </a:graphicData>
+            </a:graphic>
+          </wp:inline>
+        </w:drawing>
+      </w:r>
+    </w:p>
+    <w:p>
+      <w:pPr>
+        <w:rPr>
+          <w:lang w:eastAsia="es-MX"/>
+        </w:rPr>
+      </w:pPr>
+      <w:r>
+        <w:rPr>
+          <w:lang w:eastAsia="es-MX"/>
+        </w:rPr>
+        <w:br w:type="page"/>
       </w:r>
     </w:p>
     <w:p>
@@ -6004,59 +5935,713 @@
           <w:lang w:eastAsia="es-MX"/>
         </w:rPr>
         <w:lastRenderedPageBreak/>
-        <w:t xml:space="preserve">    </w:t>
-      </w:r>
-    </w:p>
-    <w:p>
-      <w:pPr>
-        <w:rPr>
-          <w:lang w:eastAsia="es-MX"/>
-        </w:rPr>
-      </w:pPr>
-      <w:r>
-        <w:rPr>
-          <w:lang w:eastAsia="es-MX"/>
-        </w:rPr>
-        <w:t xml:space="preserve">    </w:t>
-      </w:r>
-      <w:r>
-        <w:rPr>
-          <w:lang w:eastAsia="es-MX"/>
-        </w:rPr>
-        <w:tab/>
-        <w:t>end</w:t>
-      </w:r>
-    </w:p>
-    <w:p>
-      <w:pPr>
-        <w:rPr>
-          <w:lang w:eastAsia="es-MX"/>
-        </w:rPr>
-      </w:pPr>
-      <w:r>
-        <w:rPr>
-          <w:lang w:eastAsia="es-MX"/>
-        </w:rPr>
-        <w:t xml:space="preserve">    </w:t>
-      </w:r>
-      <w:r>
-        <w:rPr>
-          <w:lang w:eastAsia="es-MX"/>
-        </w:rPr>
-        <w:tab/>
-      </w:r>
-    </w:p>
-    <w:p>
-      <w:pPr>
-        <w:rPr>
-          <w:lang w:eastAsia="es-MX"/>
-        </w:rPr>
-      </w:pPr>
-      <w:r>
-        <w:rPr>
-          <w:lang w:eastAsia="es-MX"/>
-        </w:rPr>
-        <w:t xml:space="preserve">    //****************************************************************************************************************</w:t>
+        <w:t>Selección 3</w:t>
+      </w:r>
+    </w:p>
+    <w:p>
+      <w:pPr>
+        <w:rPr>
+          <w:lang w:eastAsia="es-MX"/>
+        </w:rPr>
+      </w:pPr>
+      <w:r>
+        <w:rPr>
+          <w:lang w:eastAsia="es-MX"/>
+        </w:rPr>
+        <w:t xml:space="preserve">Al iniciar pedirá la dirección del </w:t>
+      </w:r>
+      <w:r>
+        <w:rPr>
+          <w:lang w:eastAsia="es-MX"/>
+        </w:rPr>
+        <w:t xml:space="preserve">archivo junto con su nombre </w:t>
+      </w:r>
+    </w:p>
+    <w:p>
+      <w:pPr>
+        <w:rPr>
+          <w:lang w:eastAsia="es-MX"/>
+        </w:rPr>
+      </w:pPr>
+      <w:r>
+        <w:rPr>
+          <w:lang w:eastAsia="es-MX"/>
+        </w:rPr>
+        <w:drawing>
+          <wp:inline distT="0" distB="0" distL="0" distR="0" wp14:anchorId="24AE6776" wp14:editId="332B1D1A">
+            <wp:extent cx="5612130" cy="541655"/>
+            <wp:effectExtent l="0" t="0" r="7620" b="0"/>
+            <wp:docPr id="477976632" name="Imagen 1"/>
+            <wp:cNvGraphicFramePr>
+              <a:graphicFrameLocks xmlns:a="http://schemas.openxmlformats.org/drawingml/2006/main" noChangeAspect="1"/>
+            </wp:cNvGraphicFramePr>
+            <a:graphic xmlns:a="http://schemas.openxmlformats.org/drawingml/2006/main">
+              <a:graphicData uri="http://schemas.openxmlformats.org/drawingml/2006/picture">
+                <pic:pic xmlns:pic="http://schemas.openxmlformats.org/drawingml/2006/picture">
+                  <pic:nvPicPr>
+                    <pic:cNvPr id="477976632" name=""/>
+                    <pic:cNvPicPr/>
+                  </pic:nvPicPr>
+                  <pic:blipFill>
+                    <a:blip r:embed="rId21"/>
+                    <a:stretch>
+                      <a:fillRect/>
+                    </a:stretch>
+                  </pic:blipFill>
+                  <pic:spPr>
+                    <a:xfrm>
+                      <a:off x="0" y="0"/>
+                      <a:ext cx="5612130" cy="541655"/>
+                    </a:xfrm>
+                    <a:prstGeom prst="rect">
+                      <a:avLst/>
+                    </a:prstGeom>
+                  </pic:spPr>
+                </pic:pic>
+              </a:graphicData>
+            </a:graphic>
+          </wp:inline>
+        </w:drawing>
+      </w:r>
+    </w:p>
+    <w:p>
+      <w:pPr>
+        <w:rPr>
+          <w:lang w:eastAsia="es-MX"/>
+        </w:rPr>
+      </w:pPr>
+      <w:r>
+        <w:rPr>
+          <w:lang w:eastAsia="es-MX"/>
+        </w:rPr>
+        <w:t>(Ejemplo contenido de archivo)</w:t>
+      </w:r>
+    </w:p>
+    <w:p>
+      <w:pPr>
+        <w:rPr>
+          <w:lang w:eastAsia="es-MX"/>
+        </w:rPr>
+      </w:pPr>
+      <w:r>
+        <w:rPr>
+          <w:lang w:eastAsia="es-MX"/>
+        </w:rPr>
+        <w:drawing>
+          <wp:inline distT="0" distB="0" distL="0" distR="0" wp14:anchorId="1558DFA7" wp14:editId="7537F37A">
+            <wp:extent cx="3188175" cy="2472116"/>
+            <wp:effectExtent l="0" t="0" r="0" b="4445"/>
+            <wp:docPr id="2085801377" name="Imagen 1"/>
+            <wp:cNvGraphicFramePr>
+              <a:graphicFrameLocks xmlns:a="http://schemas.openxmlformats.org/drawingml/2006/main" noChangeAspect="1"/>
+            </wp:cNvGraphicFramePr>
+            <a:graphic xmlns:a="http://schemas.openxmlformats.org/drawingml/2006/main">
+              <a:graphicData uri="http://schemas.openxmlformats.org/drawingml/2006/picture">
+                <pic:pic xmlns:pic="http://schemas.openxmlformats.org/drawingml/2006/picture">
+                  <pic:nvPicPr>
+                    <pic:cNvPr id="2085801377" name=""/>
+                    <pic:cNvPicPr/>
+                  </pic:nvPicPr>
+                  <pic:blipFill>
+                    <a:blip r:embed="rId22"/>
+                    <a:stretch>
+                      <a:fillRect/>
+                    </a:stretch>
+                  </pic:blipFill>
+                  <pic:spPr>
+                    <a:xfrm>
+                      <a:off x="0" y="0"/>
+                      <a:ext cx="3190146" cy="2473645"/>
+                    </a:xfrm>
+                    <a:prstGeom prst="rect">
+                      <a:avLst/>
+                    </a:prstGeom>
+                  </pic:spPr>
+                </pic:pic>
+              </a:graphicData>
+            </a:graphic>
+          </wp:inline>
+        </w:drawing>
+      </w:r>
+    </w:p>
+    <w:p>
+      <w:pPr>
+        <w:rPr>
+          <w:lang w:eastAsia="es-MX"/>
+        </w:rPr>
+      </w:pPr>
+      <w:r>
+        <w:rPr>
+          <w:lang w:eastAsia="es-MX"/>
+        </w:rPr>
+        <w:t>Posterior comenzara a crear y formatear el archivo</w:t>
+      </w:r>
+      <w:r>
+        <w:rPr>
+          <w:lang w:eastAsia="es-MX"/>
+        </w:rPr>
+        <w:br/>
+      </w:r>
+      <w:r>
+        <w:rPr>
+          <w:lang w:eastAsia="es-MX"/>
+        </w:rPr>
+        <w:drawing>
+          <wp:inline distT="0" distB="0" distL="0" distR="0" wp14:anchorId="5D31C6FB" wp14:editId="718342B9">
+            <wp:extent cx="5612130" cy="747395"/>
+            <wp:effectExtent l="0" t="0" r="7620" b="0"/>
+            <wp:docPr id="329470997" name="Imagen 1"/>
+            <wp:cNvGraphicFramePr>
+              <a:graphicFrameLocks xmlns:a="http://schemas.openxmlformats.org/drawingml/2006/main" noChangeAspect="1"/>
+            </wp:cNvGraphicFramePr>
+            <a:graphic xmlns:a="http://schemas.openxmlformats.org/drawingml/2006/main">
+              <a:graphicData uri="http://schemas.openxmlformats.org/drawingml/2006/picture">
+                <pic:pic xmlns:pic="http://schemas.openxmlformats.org/drawingml/2006/picture">
+                  <pic:nvPicPr>
+                    <pic:cNvPr id="329470997" name=""/>
+                    <pic:cNvPicPr/>
+                  </pic:nvPicPr>
+                  <pic:blipFill>
+                    <a:blip r:embed="rId23"/>
+                    <a:stretch>
+                      <a:fillRect/>
+                    </a:stretch>
+                  </pic:blipFill>
+                  <pic:spPr>
+                    <a:xfrm>
+                      <a:off x="0" y="0"/>
+                      <a:ext cx="5612130" cy="747395"/>
+                    </a:xfrm>
+                    <a:prstGeom prst="rect">
+                      <a:avLst/>
+                    </a:prstGeom>
+                  </pic:spPr>
+                </pic:pic>
+              </a:graphicData>
+            </a:graphic>
+          </wp:inline>
+        </w:drawing>
+      </w:r>
+    </w:p>
+    <w:p>
+      <w:pPr>
+        <w:rPr>
+          <w:lang w:eastAsia="es-MX"/>
+        </w:rPr>
+      </w:pPr>
+      <w:r>
+        <w:rPr>
+          <w:lang w:eastAsia="es-MX"/>
+        </w:rPr>
+        <w:t>Una vez finalizado solicitara el nombre de flujo y el nombre del negocio (cliente)</w:t>
+      </w:r>
+    </w:p>
+    <w:p>
+      <w:pPr>
+        <w:rPr>
+          <w:lang w:eastAsia="es-MX"/>
+        </w:rPr>
+      </w:pPr>
+      <w:r>
+        <w:rPr>
+          <w:lang w:eastAsia="es-MX"/>
+        </w:rPr>
+        <w:drawing>
+          <wp:inline distT="0" distB="0" distL="0" distR="0" wp14:anchorId="4399C3B6" wp14:editId="261B5E45">
+            <wp:extent cx="3652710" cy="898909"/>
+            <wp:effectExtent l="0" t="0" r="5080" b="0"/>
+            <wp:docPr id="521695309" name="Imagen 1"/>
+            <wp:cNvGraphicFramePr>
+              <a:graphicFrameLocks xmlns:a="http://schemas.openxmlformats.org/drawingml/2006/main" noChangeAspect="1"/>
+            </wp:cNvGraphicFramePr>
+            <a:graphic xmlns:a="http://schemas.openxmlformats.org/drawingml/2006/main">
+              <a:graphicData uri="http://schemas.openxmlformats.org/drawingml/2006/picture">
+                <pic:pic xmlns:pic="http://schemas.openxmlformats.org/drawingml/2006/picture">
+                  <pic:nvPicPr>
+                    <pic:cNvPr id="521695309" name=""/>
+                    <pic:cNvPicPr/>
+                  </pic:nvPicPr>
+                  <pic:blipFill>
+                    <a:blip r:embed="rId24"/>
+                    <a:stretch>
+                      <a:fillRect/>
+                    </a:stretch>
+                  </pic:blipFill>
+                  <pic:spPr>
+                    <a:xfrm>
+                      <a:off x="0" y="0"/>
+                      <a:ext cx="3675459" cy="904507"/>
+                    </a:xfrm>
+                    <a:prstGeom prst="rect">
+                      <a:avLst/>
+                    </a:prstGeom>
+                  </pic:spPr>
+                </pic:pic>
+              </a:graphicData>
+            </a:graphic>
+          </wp:inline>
+        </w:drawing>
+      </w:r>
+    </w:p>
+    <w:p>
+      <w:pPr>
+        <w:rPr>
+          <w:lang w:eastAsia="es-MX"/>
+        </w:rPr>
+      </w:pPr>
+      <w:r>
+        <w:rPr>
+          <w:lang w:eastAsia="es-MX"/>
+        </w:rPr>
+        <w:t xml:space="preserve">Seguido solicitara el tipo de archivo que terminara </w:t>
+      </w:r>
+    </w:p>
+    <w:p>
+      <w:pPr>
+        <w:rPr>
+          <w:lang w:eastAsia="es-MX"/>
+        </w:rPr>
+      </w:pPr>
+      <w:r>
+        <w:rPr>
+          <w:lang w:eastAsia="es-MX"/>
+        </w:rPr>
+        <w:drawing>
+          <wp:inline distT="0" distB="0" distL="0" distR="0" wp14:anchorId="7541D63D" wp14:editId="79C4C79C">
+            <wp:extent cx="3905795" cy="752580"/>
+            <wp:effectExtent l="0" t="0" r="0" b="9525"/>
+            <wp:docPr id="666854592" name="Imagen 1"/>
+            <wp:cNvGraphicFramePr>
+              <a:graphicFrameLocks xmlns:a="http://schemas.openxmlformats.org/drawingml/2006/main" noChangeAspect="1"/>
+            </wp:cNvGraphicFramePr>
+            <a:graphic xmlns:a="http://schemas.openxmlformats.org/drawingml/2006/main">
+              <a:graphicData uri="http://schemas.openxmlformats.org/drawingml/2006/picture">
+                <pic:pic xmlns:pic="http://schemas.openxmlformats.org/drawingml/2006/picture">
+                  <pic:nvPicPr>
+                    <pic:cNvPr id="666854592" name=""/>
+                    <pic:cNvPicPr/>
+                  </pic:nvPicPr>
+                  <pic:blipFill>
+                    <a:blip r:embed="rId25"/>
+                    <a:stretch>
+                      <a:fillRect/>
+                    </a:stretch>
+                  </pic:blipFill>
+                  <pic:spPr>
+                    <a:xfrm>
+                      <a:off x="0" y="0"/>
+                      <a:ext cx="3905795" cy="752580"/>
+                    </a:xfrm>
+                    <a:prstGeom prst="rect">
+                      <a:avLst/>
+                    </a:prstGeom>
+                  </pic:spPr>
+                </pic:pic>
+              </a:graphicData>
+            </a:graphic>
+          </wp:inline>
+        </w:drawing>
+      </w:r>
+    </w:p>
+    <w:p>
+      <w:pPr>
+        <w:rPr>
+          <w:lang w:eastAsia="es-MX"/>
+        </w:rPr>
+      </w:pPr>
+      <w:r>
+        <w:rPr>
+          <w:lang w:eastAsia="es-MX"/>
+        </w:rPr>
+        <w:lastRenderedPageBreak/>
+        <w:t xml:space="preserve">Una vez hecho todo comenzara a generar las reglas </w:t>
+      </w:r>
+      <w:r>
+        <w:rPr>
+          <w:lang w:eastAsia="es-MX"/>
+        </w:rPr>
+        <w:drawing>
+          <wp:inline distT="0" distB="0" distL="0" distR="0" wp14:anchorId="1F446FEC" wp14:editId="5504A3F4">
+            <wp:extent cx="5612130" cy="812800"/>
+            <wp:effectExtent l="0" t="0" r="7620" b="6350"/>
+            <wp:docPr id="1168873455" name="Imagen 1"/>
+            <wp:cNvGraphicFramePr>
+              <a:graphicFrameLocks xmlns:a="http://schemas.openxmlformats.org/drawingml/2006/main" noChangeAspect="1"/>
+            </wp:cNvGraphicFramePr>
+            <a:graphic xmlns:a="http://schemas.openxmlformats.org/drawingml/2006/main">
+              <a:graphicData uri="http://schemas.openxmlformats.org/drawingml/2006/picture">
+                <pic:pic xmlns:pic="http://schemas.openxmlformats.org/drawingml/2006/picture">
+                  <pic:nvPicPr>
+                    <pic:cNvPr id="1168873455" name=""/>
+                    <pic:cNvPicPr/>
+                  </pic:nvPicPr>
+                  <pic:blipFill>
+                    <a:blip r:embed="rId26"/>
+                    <a:stretch>
+                      <a:fillRect/>
+                    </a:stretch>
+                  </pic:blipFill>
+                  <pic:spPr>
+                    <a:xfrm>
+                      <a:off x="0" y="0"/>
+                      <a:ext cx="5612130" cy="812800"/>
+                    </a:xfrm>
+                    <a:prstGeom prst="rect">
+                      <a:avLst/>
+                    </a:prstGeom>
+                  </pic:spPr>
+                </pic:pic>
+              </a:graphicData>
+            </a:graphic>
+          </wp:inline>
+        </w:drawing>
+      </w:r>
+    </w:p>
+    <w:p>
+      <w:pPr>
+        <w:rPr>
+          <w:lang w:eastAsia="es-MX"/>
+        </w:rPr>
+      </w:pPr>
+      <w:r>
+        <w:rPr>
+          <w:lang w:eastAsia="es-MX"/>
+        </w:rPr>
+        <w:t>Al finalizar nos dira el lugar donde esta nuestro archivo generado y al presionar cualquier tecla lo abrirá</w:t>
+      </w:r>
+    </w:p>
+    <w:p>
+      <w:pPr>
+        <w:rPr>
+          <w:lang w:eastAsia="es-MX"/>
+        </w:rPr>
+      </w:pPr>
+      <w:r>
+        <w:rPr>
+          <w:lang w:eastAsia="es-MX"/>
+        </w:rPr>
+        <w:drawing>
+          <wp:inline distT="0" distB="0" distL="0" distR="0" wp14:anchorId="3EA30260" wp14:editId="73ACE8CE">
+            <wp:extent cx="5612130" cy="3465195"/>
+            <wp:effectExtent l="0" t="0" r="7620" b="1905"/>
+            <wp:docPr id="1237192700" name="Imagen 1"/>
+            <wp:cNvGraphicFramePr>
+              <a:graphicFrameLocks xmlns:a="http://schemas.openxmlformats.org/drawingml/2006/main" noChangeAspect="1"/>
+            </wp:cNvGraphicFramePr>
+            <a:graphic xmlns:a="http://schemas.openxmlformats.org/drawingml/2006/main">
+              <a:graphicData uri="http://schemas.openxmlformats.org/drawingml/2006/picture">
+                <pic:pic xmlns:pic="http://schemas.openxmlformats.org/drawingml/2006/picture">
+                  <pic:nvPicPr>
+                    <pic:cNvPr id="1237192700" name=""/>
+                    <pic:cNvPicPr/>
+                  </pic:nvPicPr>
+                  <pic:blipFill>
+                    <a:blip r:embed="rId27"/>
+                    <a:stretch>
+                      <a:fillRect/>
+                    </a:stretch>
+                  </pic:blipFill>
+                  <pic:spPr>
+                    <a:xfrm>
+                      <a:off x="0" y="0"/>
+                      <a:ext cx="5612130" cy="3465195"/>
+                    </a:xfrm>
+                    <a:prstGeom prst="rect">
+                      <a:avLst/>
+                    </a:prstGeom>
+                  </pic:spPr>
+                </pic:pic>
+              </a:graphicData>
+            </a:graphic>
+          </wp:inline>
+        </w:drawing>
+      </w:r>
+    </w:p>
+    <w:p>
+      <w:pPr>
+        <w:rPr>
+          <w:lang w:eastAsia="es-MX"/>
+        </w:rPr>
+      </w:pPr>
+      <w:r>
+        <w:rPr>
+          <w:lang w:eastAsia="es-MX"/>
+        </w:rPr>
+        <w:br w:type="page"/>
+      </w:r>
+    </w:p>
+    <w:p>
+      <w:pPr>
+        <w:rPr>
+          <w:lang w:eastAsia="es-MX"/>
+        </w:rPr>
+      </w:pPr>
+      <w:r>
+        <w:rPr>
+          <w:lang w:eastAsia="es-MX"/>
+        </w:rPr>
+        <w:lastRenderedPageBreak/>
+        <w:t>Selección 4</w:t>
+      </w:r>
+    </w:p>
+    <w:p>
+      <w:pPr>
+        <w:rPr>
+          <w:lang w:eastAsia="es-MX"/>
+        </w:rPr>
+      </w:pPr>
+      <w:r>
+        <w:rPr>
+          <w:lang w:eastAsia="es-MX"/>
+        </w:rPr>
+        <w:t>En caso de que al ocupar steps de querys seguidos en los KPIS  esta parte puede ayudar a generarlos, solo que no es dinámico, esta amarado a un ejemplo</w:t>
+      </w:r>
+    </w:p>
+    <w:p>
+      <w:pPr>
+        <w:rPr>
+          <w:lang w:eastAsia="es-MX"/>
+        </w:rPr>
+      </w:pPr>
+      <w:r>
+        <w:rPr>
+          <w:lang w:eastAsia="es-MX"/>
+        </w:rPr>
+        <w:drawing>
+          <wp:inline distT="0" distB="0" distL="0" distR="0" wp14:anchorId="6074E7A4" wp14:editId="3C9CBC4F">
+            <wp:extent cx="3329980" cy="1867867"/>
+            <wp:effectExtent l="0" t="0" r="3810" b="0"/>
+            <wp:docPr id="578612070" name="Imagen 1"/>
+            <wp:cNvGraphicFramePr>
+              <a:graphicFrameLocks xmlns:a="http://schemas.openxmlformats.org/drawingml/2006/main" noChangeAspect="1"/>
+            </wp:cNvGraphicFramePr>
+            <a:graphic xmlns:a="http://schemas.openxmlformats.org/drawingml/2006/main">
+              <a:graphicData uri="http://schemas.openxmlformats.org/drawingml/2006/picture">
+                <pic:pic xmlns:pic="http://schemas.openxmlformats.org/drawingml/2006/picture">
+                  <pic:nvPicPr>
+                    <pic:cNvPr id="578612070" name=""/>
+                    <pic:cNvPicPr/>
+                  </pic:nvPicPr>
+                  <pic:blipFill>
+                    <a:blip r:embed="rId28"/>
+                    <a:stretch>
+                      <a:fillRect/>
+                    </a:stretch>
+                  </pic:blipFill>
+                  <pic:spPr>
+                    <a:xfrm>
+                      <a:off x="0" y="0"/>
+                      <a:ext cx="3341240" cy="1874183"/>
+                    </a:xfrm>
+                    <a:prstGeom prst="rect">
+                      <a:avLst/>
+                    </a:prstGeom>
+                  </pic:spPr>
+                </pic:pic>
+              </a:graphicData>
+            </a:graphic>
+          </wp:inline>
+        </w:drawing>
+      </w:r>
+    </w:p>
+    <w:p>
+      <w:pPr>
+        <w:rPr>
+          <w:lang w:eastAsia="es-MX"/>
+        </w:rPr>
+      </w:pPr>
+      <w:r>
+        <w:rPr>
+          <w:lang w:eastAsia="es-MX"/>
+        </w:rPr>
+        <w:t>Posterior nos arroja los steps de querys seguidos</w:t>
+      </w:r>
+    </w:p>
+    <w:p>
+      <w:pPr>
+        <w:rPr>
+          <w:lang w:eastAsia="es-MX"/>
+        </w:rPr>
+      </w:pPr>
+      <w:r>
+        <w:rPr>
+          <w:noProof/>
+        </w:rPr>
+        <w:drawing>
+          <wp:inline distT="0" distB="0" distL="0" distR="0" wp14:anchorId="53054C5C" wp14:editId="013720AB">
+            <wp:extent cx="3144166" cy="1691885"/>
+            <wp:effectExtent l="0" t="0" r="0" b="3810"/>
+            <wp:docPr id="853061196" name="Imagen 1"/>
+            <wp:cNvGraphicFramePr>
+              <a:graphicFrameLocks xmlns:a="http://schemas.openxmlformats.org/drawingml/2006/main" noChangeAspect="1"/>
+            </wp:cNvGraphicFramePr>
+            <a:graphic xmlns:a="http://schemas.openxmlformats.org/drawingml/2006/main">
+              <a:graphicData uri="http://schemas.openxmlformats.org/drawingml/2006/picture">
+                <pic:pic xmlns:pic="http://schemas.openxmlformats.org/drawingml/2006/picture">
+                  <pic:nvPicPr>
+                    <pic:cNvPr id="853061196" name=""/>
+                    <pic:cNvPicPr/>
+                  </pic:nvPicPr>
+                  <pic:blipFill rotWithShape="1">
+                    <a:blip r:embed="rId29"/>
+                    <a:srcRect l="12897" t="21533" r="31063" b="24854"/>
+                    <a:stretch/>
+                  </pic:blipFill>
+                  <pic:spPr bwMode="auto">
+                    <a:xfrm>
+                      <a:off x="0" y="0"/>
+                      <a:ext cx="3145040" cy="1692355"/>
+                    </a:xfrm>
+                    <a:prstGeom prst="rect">
+                      <a:avLst/>
+                    </a:prstGeom>
+                    <a:ln>
+                      <a:noFill/>
+                    </a:ln>
+                    <a:extLst>
+                      <a:ext uri="{53640926-AAD7-44D8-BBD7-CCE9431645EC}">
+                        <a14:shadowObscured xmlns:a14="http://schemas.microsoft.com/office/drawing/2010/main"/>
+                      </a:ext>
+                    </a:extLst>
+                  </pic:spPr>
+                </pic:pic>
+              </a:graphicData>
+            </a:graphic>
+          </wp:inline>
+        </w:drawing>
+      </w:r>
+    </w:p>
+    <w:p>
+      <w:pPr>
+        <w:rPr>
+          <w:lang w:eastAsia="es-MX"/>
+        </w:rPr>
+      </w:pPr>
+      <w:r>
+        <w:rPr>
+          <w:lang w:eastAsia="es-MX"/>
+        </w:rPr>
+        <w:t>Selección 5</w:t>
+      </w:r>
+    </w:p>
+    <w:p>
+      <w:pPr>
+        <w:rPr>
+          <w:lang w:eastAsia="es-MX"/>
+        </w:rPr>
+      </w:pPr>
+      <w:r>
+        <w:rPr>
+          <w:lang w:eastAsia="es-MX"/>
+        </w:rPr>
+        <w:t>Genera un cascaron de ejemplos amarrado a un ejemplo</w:t>
+      </w:r>
+    </w:p>
+    <w:p>
+      <w:pPr>
+        <w:rPr>
+          <w:lang w:eastAsia="es-MX"/>
+        </w:rPr>
+      </w:pPr>
+      <w:r>
+        <w:rPr>
+          <w:lang w:eastAsia="es-MX"/>
+        </w:rPr>
+        <w:drawing>
+          <wp:inline distT="0" distB="0" distL="0" distR="0" wp14:anchorId="256E6DB0" wp14:editId="37197D23">
+            <wp:extent cx="5612130" cy="717550"/>
+            <wp:effectExtent l="0" t="0" r="7620" b="6350"/>
+            <wp:docPr id="806046962" name="Imagen 1"/>
+            <wp:cNvGraphicFramePr>
+              <a:graphicFrameLocks xmlns:a="http://schemas.openxmlformats.org/drawingml/2006/main" noChangeAspect="1"/>
+            </wp:cNvGraphicFramePr>
+            <a:graphic xmlns:a="http://schemas.openxmlformats.org/drawingml/2006/main">
+              <a:graphicData uri="http://schemas.openxmlformats.org/drawingml/2006/picture">
+                <pic:pic xmlns:pic="http://schemas.openxmlformats.org/drawingml/2006/picture">
+                  <pic:nvPicPr>
+                    <pic:cNvPr id="806046962" name=""/>
+                    <pic:cNvPicPr/>
+                  </pic:nvPicPr>
+                  <pic:blipFill>
+                    <a:blip r:embed="rId30"/>
+                    <a:stretch>
+                      <a:fillRect/>
+                    </a:stretch>
+                  </pic:blipFill>
+                  <pic:spPr>
+                    <a:xfrm>
+                      <a:off x="0" y="0"/>
+                      <a:ext cx="5612130" cy="717550"/>
+                    </a:xfrm>
+                    <a:prstGeom prst="rect">
+                      <a:avLst/>
+                    </a:prstGeom>
+                  </pic:spPr>
+                </pic:pic>
+              </a:graphicData>
+            </a:graphic>
+          </wp:inline>
+        </w:drawing>
+      </w:r>
+    </w:p>
+    <w:p>
+      <w:pPr>
+        <w:rPr>
+          <w:lang w:eastAsia="es-MX"/>
+        </w:rPr>
+      </w:pPr>
+      <w:r>
+        <w:rPr>
+          <w:noProof/>
+        </w:rPr>
+        <w:drawing>
+          <wp:inline distT="0" distB="0" distL="0" distR="0" wp14:anchorId="06A544B8" wp14:editId="56562E2E">
+            <wp:extent cx="3163726" cy="1740783"/>
+            <wp:effectExtent l="0" t="0" r="0" b="0"/>
+            <wp:docPr id="461640859" name="Imagen 1"/>
+            <wp:cNvGraphicFramePr>
+              <a:graphicFrameLocks xmlns:a="http://schemas.openxmlformats.org/drawingml/2006/main" noChangeAspect="1"/>
+            </wp:cNvGraphicFramePr>
+            <a:graphic xmlns:a="http://schemas.openxmlformats.org/drawingml/2006/main">
+              <a:graphicData uri="http://schemas.openxmlformats.org/drawingml/2006/picture">
+                <pic:pic xmlns:pic="http://schemas.openxmlformats.org/drawingml/2006/picture">
+                  <pic:nvPicPr>
+                    <pic:cNvPr id="461640859" name=""/>
+                    <pic:cNvPicPr/>
+                  </pic:nvPicPr>
+                  <pic:blipFill rotWithShape="1">
+                    <a:blip r:embed="rId31"/>
+                    <a:srcRect l="12285" t="21067" r="31331" b="23775"/>
+                    <a:stretch/>
+                  </pic:blipFill>
+                  <pic:spPr bwMode="auto">
+                    <a:xfrm>
+                      <a:off x="0" y="0"/>
+                      <a:ext cx="3164311" cy="1741105"/>
+                    </a:xfrm>
+                    <a:prstGeom prst="rect">
+                      <a:avLst/>
+                    </a:prstGeom>
+                    <a:ln>
+                      <a:noFill/>
+                    </a:ln>
+                    <a:extLst>
+                      <a:ext uri="{53640926-AAD7-44D8-BBD7-CCE9431645EC}">
+                        <a14:shadowObscured xmlns:a14="http://schemas.microsoft.com/office/drawing/2010/main"/>
+                      </a:ext>
+                    </a:extLst>
+                  </pic:spPr>
+                </pic:pic>
+              </a:graphicData>
+            </a:graphic>
+          </wp:inline>
+        </w:drawing>
+      </w:r>
+      <w:r>
+        <w:rPr>
+          <w:lang w:eastAsia="es-MX"/>
+        </w:rPr>
+        <w:br w:type="page"/>
       </w:r>
     </w:p>
     <w:p>
@@ -6112,7 +6697,7 @@
           <w:lang w:eastAsia="es-MX"/>
         </w:rPr>
       </w:pPr>
-      <w:hyperlink r:id="rId17" w:history="1">
+      <w:hyperlink r:id="rId32" w:history="1">
         <w:r>
           <w:rPr>
             <w:rStyle w:val="Hipervnculo"/>
@@ -6143,6 +6728,7 @@
       </w:pPr>
       <w:r>
         <w:rPr>
+          <w:noProof/>
           <w:lang w:eastAsia="es-MX"/>
         </w:rPr>
         <w:drawing>
@@ -6161,7 +6747,7 @@
                     <pic:cNvPicPr/>
                   </pic:nvPicPr>
                   <pic:blipFill>
-                    <a:blip r:embed="rId18"/>
+                    <a:blip r:embed="rId33"/>
                     <a:stretch>
                       <a:fillRect/>
                     </a:stretch>
@@ -6190,6 +6776,7 @@
       </w:pPr>
       <w:r>
         <w:rPr>
+          <w:noProof/>
           <w:lang w:eastAsia="es-MX"/>
         </w:rPr>
         <w:drawing>
@@ -6208,7 +6795,7 @@
                     <pic:cNvPicPr/>
                   </pic:nvPicPr>
                   <pic:blipFill>
-                    <a:blip r:embed="rId19"/>
+                    <a:blip r:embed="rId34"/>
                     <a:stretch>
                       <a:fillRect/>
                     </a:stretch>
@@ -6244,9 +6831,9 @@
       </w:pPr>
       <w:r>
         <w:rPr>
-          <w:lang w:eastAsia="es-MX"/>
-        </w:rPr>
-        <w:lastRenderedPageBreak/>
+          <w:noProof/>
+          <w:lang w:eastAsia="es-MX"/>
+        </w:rPr>
         <w:drawing>
           <wp:inline distT="0" distB="0" distL="0" distR="0" wp14:anchorId="7A77BC42" wp14:editId="5BB38325">
             <wp:extent cx="5612130" cy="2242820"/>
@@ -6263,7 +6850,7 @@
                     <pic:cNvPicPr/>
                   </pic:nvPicPr>
                   <pic:blipFill>
-                    <a:blip r:embed="rId20"/>
+                    <a:blip r:embed="rId35"/>
                     <a:stretch>
                       <a:fillRect/>
                     </a:stretch>
@@ -6838,6 +7425,7 @@
   <w:style w:type="character" w:default="1" w:styleId="Fuentedeprrafopredeter">
     <w:name w:val="Default Paragraph Font"/>
     <w:uiPriority w:val="1"/>
+    <w:semiHidden/>
     <w:unhideWhenUsed/>
   </w:style>
   <w:style w:type="table" w:default="1" w:styleId="Tablanormal">

</xml_diff>